<commit_message>
Cutdown on text for poster
</commit_message>
<xml_diff>
--- a/Abstract and Poster/Poster Figures.docx
+++ b/Abstract and Poster/Poster Figures.docx
@@ -17,6 +17,179 @@
             <a:graphic xmlns:a="http://schemas.openxmlformats.org/drawingml/2006/main">
               <a:graphicData uri="http://schemas.openxmlformats.org/drawingml/2006/diagram">
                 <dgm:relIds xmlns:dgm="http://schemas.openxmlformats.org/drawingml/2006/diagram" xmlns:r="http://schemas.openxmlformats.org/officeDocument/2006/relationships" r:dm="rId4" r:lo="rId5" r:qs="rId6" r:cs="rId7"/>
+              </a:graphicData>
+            </a:graphic>
+          </wp:inline>
+        </w:drawing>
+      </w:r>
+    </w:p>
+    <w:p/>
+    <w:p>
+      <w:r>
+        <w:rPr>
+          <w:noProof/>
+        </w:rPr>
+        <w:lastRenderedPageBreak/>
+        <w:drawing>
+          <wp:inline distT="0" distB="0" distL="0" distR="0" wp14:anchorId="3EFDC817" wp14:editId="09AB5646">
+            <wp:extent cx="6606283" cy="4746661"/>
+            <wp:effectExtent l="0" t="0" r="61595" b="0"/>
+            <wp:docPr id="633699681" name="Diagram 1"/>
+            <wp:cNvGraphicFramePr/>
+            <a:graphic xmlns:a="http://schemas.openxmlformats.org/drawingml/2006/main">
+              <a:graphicData uri="http://schemas.openxmlformats.org/drawingml/2006/diagram">
+                <dgm:relIds xmlns:dgm="http://schemas.openxmlformats.org/drawingml/2006/diagram" xmlns:r="http://schemas.openxmlformats.org/officeDocument/2006/relationships" r:dm="rId9" r:lo="rId10" r:qs="rId11" r:cs="rId12"/>
+              </a:graphicData>
+            </a:graphic>
+          </wp:inline>
+        </w:drawing>
+      </w:r>
+    </w:p>
+    <w:p>
+      <w:r>
+        <w:rPr>
+          <w:noProof/>
+        </w:rPr>
+        <w:drawing>
+          <wp:inline distT="0" distB="0" distL="0" distR="0" wp14:anchorId="135B4F8F" wp14:editId="113F4868">
+            <wp:extent cx="914400" cy="914400"/>
+            <wp:effectExtent l="0" t="0" r="0" b="0"/>
+            <wp:docPr id="1120551960" name="Graphic 2" descr="Group of people with solid fill"/>
+            <wp:cNvGraphicFramePr>
+              <a:graphicFrameLocks xmlns:a="http://schemas.openxmlformats.org/drawingml/2006/main" noChangeAspect="1"/>
+            </wp:cNvGraphicFramePr>
+            <a:graphic xmlns:a="http://schemas.openxmlformats.org/drawingml/2006/main">
+              <a:graphicData uri="http://schemas.openxmlformats.org/drawingml/2006/picture">
+                <pic:pic xmlns:pic="http://schemas.openxmlformats.org/drawingml/2006/picture">
+                  <pic:nvPicPr>
+                    <pic:cNvPr id="1120551960" name="Graphic 1120551960" descr="Group of people with solid fill"/>
+                    <pic:cNvPicPr/>
+                  </pic:nvPicPr>
+                  <pic:blipFill>
+                    <a:blip r:embed="rId14">
+                      <a:extLst>
+                        <a:ext uri="{28A0092B-C50C-407E-A947-70E740481C1C}">
+                          <a14:useLocalDpi xmlns:a14="http://schemas.microsoft.com/office/drawing/2010/main" val="0"/>
+                        </a:ext>
+                        <a:ext uri="{96DAC541-7B7A-43D3-8B79-37D633B846F1}">
+                          <asvg:svgBlip xmlns:asvg="http://schemas.microsoft.com/office/drawing/2016/SVG/main" r:embed="rId15"/>
+                        </a:ext>
+                      </a:extLst>
+                    </a:blip>
+                    <a:stretch>
+                      <a:fillRect/>
+                    </a:stretch>
+                  </pic:blipFill>
+                  <pic:spPr>
+                    <a:xfrm>
+                      <a:off x="0" y="0"/>
+                      <a:ext cx="914400" cy="914400"/>
+                    </a:xfrm>
+                    <a:prstGeom prst="rect">
+                      <a:avLst/>
+                    </a:prstGeom>
+                  </pic:spPr>
+                </pic:pic>
+              </a:graphicData>
+            </a:graphic>
+          </wp:inline>
+        </w:drawing>
+      </w:r>
+    </w:p>
+    <w:p>
+      <w:r>
+        <w:rPr>
+          <w:noProof/>
+        </w:rPr>
+        <w:drawing>
+          <wp:inline distT="0" distB="0" distL="0" distR="0" wp14:anchorId="579DDAB0" wp14:editId="55F4DF3F">
+            <wp:extent cx="914400" cy="914400"/>
+            <wp:effectExtent l="0" t="0" r="0" b="0"/>
+            <wp:docPr id="484585762" name="Graphic 3" descr="Bar chart with solid fill"/>
+            <wp:cNvGraphicFramePr>
+              <a:graphicFrameLocks xmlns:a="http://schemas.openxmlformats.org/drawingml/2006/main" noChangeAspect="1"/>
+            </wp:cNvGraphicFramePr>
+            <a:graphic xmlns:a="http://schemas.openxmlformats.org/drawingml/2006/main">
+              <a:graphicData uri="http://schemas.openxmlformats.org/drawingml/2006/picture">
+                <pic:pic xmlns:pic="http://schemas.openxmlformats.org/drawingml/2006/picture">
+                  <pic:nvPicPr>
+                    <pic:cNvPr id="484585762" name="Graphic 484585762" descr="Bar chart with solid fill"/>
+                    <pic:cNvPicPr/>
+                  </pic:nvPicPr>
+                  <pic:blipFill>
+                    <a:blip r:embed="rId16">
+                      <a:extLst>
+                        <a:ext uri="{28A0092B-C50C-407E-A947-70E740481C1C}">
+                          <a14:useLocalDpi xmlns:a14="http://schemas.microsoft.com/office/drawing/2010/main" val="0"/>
+                        </a:ext>
+                        <a:ext uri="{96DAC541-7B7A-43D3-8B79-37D633B846F1}">
+                          <asvg:svgBlip xmlns:asvg="http://schemas.microsoft.com/office/drawing/2016/SVG/main" r:embed="rId17"/>
+                        </a:ext>
+                      </a:extLst>
+                    </a:blip>
+                    <a:stretch>
+                      <a:fillRect/>
+                    </a:stretch>
+                  </pic:blipFill>
+                  <pic:spPr>
+                    <a:xfrm>
+                      <a:off x="0" y="0"/>
+                      <a:ext cx="914400" cy="914400"/>
+                    </a:xfrm>
+                    <a:prstGeom prst="rect">
+                      <a:avLst/>
+                    </a:prstGeom>
+                  </pic:spPr>
+                </pic:pic>
+              </a:graphicData>
+            </a:graphic>
+          </wp:inline>
+        </w:drawing>
+      </w:r>
+      <w:r>
+        <w:rPr>
+          <w:noProof/>
+        </w:rPr>
+        <w:drawing>
+          <wp:inline distT="0" distB="0" distL="0" distR="0" wp14:anchorId="667BADB6" wp14:editId="701E8796">
+            <wp:extent cx="914400" cy="914400"/>
+            <wp:effectExtent l="0" t="0" r="0" b="0"/>
+            <wp:docPr id="884024992" name="Graphic 4" descr="Group of women with solid fill"/>
+            <wp:cNvGraphicFramePr>
+              <a:graphicFrameLocks xmlns:a="http://schemas.openxmlformats.org/drawingml/2006/main" noChangeAspect="1"/>
+            </wp:cNvGraphicFramePr>
+            <a:graphic xmlns:a="http://schemas.openxmlformats.org/drawingml/2006/main">
+              <a:graphicData uri="http://schemas.openxmlformats.org/drawingml/2006/picture">
+                <pic:pic xmlns:pic="http://schemas.openxmlformats.org/drawingml/2006/picture">
+                  <pic:nvPicPr>
+                    <pic:cNvPr id="884024992" name="Graphic 884024992" descr="Group of women with solid fill"/>
+                    <pic:cNvPicPr/>
+                  </pic:nvPicPr>
+                  <pic:blipFill>
+                    <a:blip r:embed="rId18">
+                      <a:extLst>
+                        <a:ext uri="{28A0092B-C50C-407E-A947-70E740481C1C}">
+                          <a14:useLocalDpi xmlns:a14="http://schemas.microsoft.com/office/drawing/2010/main" val="0"/>
+                        </a:ext>
+                        <a:ext uri="{96DAC541-7B7A-43D3-8B79-37D633B846F1}">
+                          <asvg:svgBlip xmlns:asvg="http://schemas.microsoft.com/office/drawing/2016/SVG/main" r:embed="rId19"/>
+                        </a:ext>
+                      </a:extLst>
+                    </a:blip>
+                    <a:stretch>
+                      <a:fillRect/>
+                    </a:stretch>
+                  </pic:blipFill>
+                  <pic:spPr>
+                    <a:xfrm>
+                      <a:off x="0" y="0"/>
+                      <a:ext cx="914400" cy="914400"/>
+                    </a:xfrm>
+                    <a:prstGeom prst="rect">
+                      <a:avLst/>
+                    </a:prstGeom>
+                  </pic:spPr>
+                </pic:pic>
               </a:graphicData>
             </a:graphic>
           </wp:inline>
@@ -1379,6 +1552,788 @@
 </dgm:colorsDef>
 </file>
 
+<file path=word/diagrams/colors2.xml><?xml version="1.0" encoding="utf-8"?>
+<dgm:colorsDef xmlns:dgm="http://schemas.openxmlformats.org/drawingml/2006/diagram" xmlns:a="http://schemas.openxmlformats.org/drawingml/2006/main" uniqueId="urn:microsoft.com/office/officeart/2005/8/colors/colorful2">
+  <dgm:title val=""/>
+  <dgm:desc val=""/>
+  <dgm:catLst>
+    <dgm:cat type="colorful" pri="10200"/>
+  </dgm:catLst>
+  <dgm:styleLbl name="node0">
+    <dgm:fillClrLst meth="repeat">
+      <a:schemeClr val="accent1"/>
+    </dgm:fillClrLst>
+    <dgm:linClrLst meth="repeat">
+      <a:schemeClr val="lt1"/>
+    </dgm:linClrLst>
+    <dgm:effectClrLst/>
+    <dgm:txLinClrLst/>
+    <dgm:txFillClrLst/>
+    <dgm:txEffectClrLst/>
+  </dgm:styleLbl>
+  <dgm:styleLbl name="node1">
+    <dgm:fillClrLst>
+      <a:schemeClr val="accent2"/>
+      <a:schemeClr val="accent3"/>
+    </dgm:fillClrLst>
+    <dgm:linClrLst meth="repeat">
+      <a:schemeClr val="lt1"/>
+    </dgm:linClrLst>
+    <dgm:effectClrLst/>
+    <dgm:txLinClrLst/>
+    <dgm:txFillClrLst/>
+    <dgm:txEffectClrLst/>
+  </dgm:styleLbl>
+  <dgm:styleLbl name="alignNode1">
+    <dgm:fillClrLst>
+      <a:schemeClr val="accent2"/>
+      <a:schemeClr val="accent3"/>
+    </dgm:fillClrLst>
+    <dgm:linClrLst>
+      <a:schemeClr val="accent2"/>
+      <a:schemeClr val="accent3"/>
+    </dgm:linClrLst>
+    <dgm:effectClrLst/>
+    <dgm:txLinClrLst/>
+    <dgm:txFillClrLst/>
+    <dgm:txEffectClrLst/>
+  </dgm:styleLbl>
+  <dgm:styleLbl name="lnNode1">
+    <dgm:fillClrLst>
+      <a:schemeClr val="accent2"/>
+      <a:schemeClr val="accent3"/>
+    </dgm:fillClrLst>
+    <dgm:linClrLst meth="repeat">
+      <a:schemeClr val="lt1"/>
+    </dgm:linClrLst>
+    <dgm:effectClrLst/>
+    <dgm:txLinClrLst/>
+    <dgm:txFillClrLst/>
+    <dgm:txEffectClrLst/>
+  </dgm:styleLbl>
+  <dgm:styleLbl name="vennNode1">
+    <dgm:fillClrLst>
+      <a:schemeClr val="accent2">
+        <a:alpha val="50000"/>
+      </a:schemeClr>
+      <a:schemeClr val="accent3">
+        <a:alpha val="50000"/>
+      </a:schemeClr>
+    </dgm:fillClrLst>
+    <dgm:linClrLst meth="repeat">
+      <a:schemeClr val="lt1"/>
+    </dgm:linClrLst>
+    <dgm:effectClrLst/>
+    <dgm:txLinClrLst/>
+    <dgm:txFillClrLst/>
+    <dgm:txEffectClrLst/>
+  </dgm:styleLbl>
+  <dgm:styleLbl name="node2">
+    <dgm:fillClrLst>
+      <a:schemeClr val="accent3"/>
+    </dgm:fillClrLst>
+    <dgm:linClrLst meth="repeat">
+      <a:schemeClr val="lt1"/>
+    </dgm:linClrLst>
+    <dgm:effectClrLst/>
+    <dgm:txLinClrLst/>
+    <dgm:txFillClrLst/>
+    <dgm:txEffectClrLst/>
+  </dgm:styleLbl>
+  <dgm:styleLbl name="node3">
+    <dgm:fillClrLst>
+      <a:schemeClr val="accent4"/>
+    </dgm:fillClrLst>
+    <dgm:linClrLst meth="repeat">
+      <a:schemeClr val="lt1"/>
+    </dgm:linClrLst>
+    <dgm:effectClrLst/>
+    <dgm:txLinClrLst/>
+    <dgm:txFillClrLst/>
+    <dgm:txEffectClrLst/>
+  </dgm:styleLbl>
+  <dgm:styleLbl name="node4">
+    <dgm:fillClrLst>
+      <a:schemeClr val="accent5"/>
+    </dgm:fillClrLst>
+    <dgm:linClrLst meth="repeat">
+      <a:schemeClr val="lt1"/>
+    </dgm:linClrLst>
+    <dgm:effectClrLst/>
+    <dgm:txLinClrLst/>
+    <dgm:txFillClrLst/>
+    <dgm:txEffectClrLst/>
+  </dgm:styleLbl>
+  <dgm:styleLbl name="fgImgPlace1">
+    <dgm:fillClrLst>
+      <a:schemeClr val="accent2">
+        <a:tint val="50000"/>
+      </a:schemeClr>
+      <a:schemeClr val="accent3">
+        <a:tint val="50000"/>
+      </a:schemeClr>
+    </dgm:fillClrLst>
+    <dgm:linClrLst meth="repeat">
+      <a:schemeClr val="lt1"/>
+    </dgm:linClrLst>
+    <dgm:effectClrLst/>
+    <dgm:txLinClrLst/>
+    <dgm:txFillClrLst meth="repeat">
+      <a:schemeClr val="lt1"/>
+    </dgm:txFillClrLst>
+    <dgm:txEffectClrLst/>
+  </dgm:styleLbl>
+  <dgm:styleLbl name="alignImgPlace1">
+    <dgm:fillClrLst>
+      <a:schemeClr val="accent2">
+        <a:tint val="50000"/>
+      </a:schemeClr>
+      <a:schemeClr val="accent3">
+        <a:tint val="20000"/>
+      </a:schemeClr>
+    </dgm:fillClrLst>
+    <dgm:linClrLst meth="repeat">
+      <a:schemeClr val="lt1"/>
+    </dgm:linClrLst>
+    <dgm:effectClrLst/>
+    <dgm:txLinClrLst/>
+    <dgm:txFillClrLst meth="repeat">
+      <a:schemeClr val="lt1"/>
+    </dgm:txFillClrLst>
+    <dgm:txEffectClrLst/>
+  </dgm:styleLbl>
+  <dgm:styleLbl name="bgImgPlace1">
+    <dgm:fillClrLst>
+      <a:schemeClr val="accent2">
+        <a:tint val="50000"/>
+      </a:schemeClr>
+      <a:schemeClr val="accent3">
+        <a:tint val="20000"/>
+      </a:schemeClr>
+    </dgm:fillClrLst>
+    <dgm:linClrLst meth="repeat">
+      <a:schemeClr val="lt1"/>
+    </dgm:linClrLst>
+    <dgm:effectClrLst/>
+    <dgm:txLinClrLst/>
+    <dgm:txFillClrLst meth="repeat">
+      <a:schemeClr val="lt1"/>
+    </dgm:txFillClrLst>
+    <dgm:txEffectClrLst/>
+  </dgm:styleLbl>
+  <dgm:styleLbl name="sibTrans2D1">
+    <dgm:fillClrLst>
+      <a:schemeClr val="accent2"/>
+      <a:schemeClr val="accent3"/>
+    </dgm:fillClrLst>
+    <dgm:linClrLst meth="repeat">
+      <a:schemeClr val="lt1"/>
+    </dgm:linClrLst>
+    <dgm:effectClrLst/>
+    <dgm:txLinClrLst/>
+    <dgm:txFillClrLst/>
+    <dgm:txEffectClrLst/>
+  </dgm:styleLbl>
+  <dgm:styleLbl name="fgSibTrans2D1">
+    <dgm:fillClrLst>
+      <a:schemeClr val="accent2"/>
+      <a:schemeClr val="accent3"/>
+    </dgm:fillClrLst>
+    <dgm:linClrLst meth="repeat">
+      <a:schemeClr val="lt1"/>
+    </dgm:linClrLst>
+    <dgm:effectClrLst/>
+    <dgm:txLinClrLst/>
+    <dgm:txFillClrLst meth="repeat">
+      <a:schemeClr val="lt1"/>
+    </dgm:txFillClrLst>
+    <dgm:txEffectClrLst/>
+  </dgm:styleLbl>
+  <dgm:styleLbl name="bgSibTrans2D1">
+    <dgm:fillClrLst>
+      <a:schemeClr val="accent2"/>
+      <a:schemeClr val="accent3"/>
+    </dgm:fillClrLst>
+    <dgm:linClrLst meth="repeat">
+      <a:schemeClr val="lt1"/>
+    </dgm:linClrLst>
+    <dgm:effectClrLst/>
+    <dgm:txLinClrLst/>
+    <dgm:txFillClrLst meth="repeat">
+      <a:schemeClr val="lt1"/>
+    </dgm:txFillClrLst>
+    <dgm:txEffectClrLst/>
+  </dgm:styleLbl>
+  <dgm:styleLbl name="sibTrans1D1">
+    <dgm:fillClrLst/>
+    <dgm:linClrLst>
+      <a:schemeClr val="accent2"/>
+      <a:schemeClr val="accent3"/>
+    </dgm:linClrLst>
+    <dgm:effectClrLst/>
+    <dgm:txLinClrLst/>
+    <dgm:txFillClrLst meth="repeat">
+      <a:schemeClr val="tx1"/>
+    </dgm:txFillClrLst>
+    <dgm:txEffectClrLst/>
+  </dgm:styleLbl>
+  <dgm:styleLbl name="callout">
+    <dgm:fillClrLst meth="repeat">
+      <a:schemeClr val="accent2"/>
+    </dgm:fillClrLst>
+    <dgm:linClrLst meth="repeat">
+      <a:schemeClr val="accent2">
+        <a:tint val="50000"/>
+      </a:schemeClr>
+    </dgm:linClrLst>
+    <dgm:effectClrLst/>
+    <dgm:txLinClrLst/>
+    <dgm:txFillClrLst meth="repeat">
+      <a:schemeClr val="tx1"/>
+    </dgm:txFillClrLst>
+    <dgm:txEffectClrLst/>
+  </dgm:styleLbl>
+  <dgm:styleLbl name="asst0">
+    <dgm:fillClrLst meth="repeat">
+      <a:schemeClr val="accent2"/>
+    </dgm:fillClrLst>
+    <dgm:linClrLst meth="repeat">
+      <a:schemeClr val="lt1">
+        <a:shade val="80000"/>
+      </a:schemeClr>
+    </dgm:linClrLst>
+    <dgm:effectClrLst/>
+    <dgm:txLinClrLst/>
+    <dgm:txFillClrLst/>
+    <dgm:txEffectClrLst/>
+  </dgm:styleLbl>
+  <dgm:styleLbl name="asst1">
+    <dgm:fillClrLst meth="repeat">
+      <a:schemeClr val="accent3"/>
+    </dgm:fillClrLst>
+    <dgm:linClrLst meth="repeat">
+      <a:schemeClr val="lt1">
+        <a:shade val="80000"/>
+      </a:schemeClr>
+    </dgm:linClrLst>
+    <dgm:effectClrLst/>
+    <dgm:txLinClrLst/>
+    <dgm:txFillClrLst/>
+    <dgm:txEffectClrLst/>
+  </dgm:styleLbl>
+  <dgm:styleLbl name="asst2">
+    <dgm:fillClrLst>
+      <a:schemeClr val="accent4"/>
+    </dgm:fillClrLst>
+    <dgm:linClrLst meth="repeat">
+      <a:schemeClr val="lt1"/>
+    </dgm:linClrLst>
+    <dgm:effectClrLst/>
+    <dgm:txLinClrLst/>
+    <dgm:txFillClrLst/>
+    <dgm:txEffectClrLst/>
+  </dgm:styleLbl>
+  <dgm:styleLbl name="asst3">
+    <dgm:fillClrLst>
+      <a:schemeClr val="accent5"/>
+    </dgm:fillClrLst>
+    <dgm:linClrLst meth="repeat">
+      <a:schemeClr val="lt1"/>
+    </dgm:linClrLst>
+    <dgm:effectClrLst/>
+    <dgm:txLinClrLst/>
+    <dgm:txFillClrLst/>
+    <dgm:txEffectClrLst/>
+  </dgm:styleLbl>
+  <dgm:styleLbl name="asst4">
+    <dgm:fillClrLst>
+      <a:schemeClr val="accent6"/>
+    </dgm:fillClrLst>
+    <dgm:linClrLst meth="repeat">
+      <a:schemeClr val="lt1"/>
+    </dgm:linClrLst>
+    <dgm:effectClrLst/>
+    <dgm:txLinClrLst/>
+    <dgm:txFillClrLst/>
+    <dgm:txEffectClrLst/>
+  </dgm:styleLbl>
+  <dgm:styleLbl name="parChTrans2D1">
+    <dgm:fillClrLst meth="repeat">
+      <a:schemeClr val="accent2"/>
+    </dgm:fillClrLst>
+    <dgm:linClrLst meth="repeat">
+      <a:schemeClr val="lt1"/>
+    </dgm:linClrLst>
+    <dgm:effectClrLst/>
+    <dgm:txLinClrLst/>
+    <dgm:txFillClrLst meth="repeat">
+      <a:schemeClr val="lt1"/>
+    </dgm:txFillClrLst>
+    <dgm:txEffectClrLst/>
+  </dgm:styleLbl>
+  <dgm:styleLbl name="parChTrans2D2">
+    <dgm:fillClrLst meth="repeat">
+      <a:schemeClr val="accent3"/>
+    </dgm:fillClrLst>
+    <dgm:linClrLst meth="repeat">
+      <a:schemeClr val="lt1"/>
+    </dgm:linClrLst>
+    <dgm:effectClrLst/>
+    <dgm:txLinClrLst/>
+    <dgm:txFillClrLst/>
+    <dgm:txEffectClrLst/>
+  </dgm:styleLbl>
+  <dgm:styleLbl name="parChTrans2D3">
+    <dgm:fillClrLst meth="repeat">
+      <a:schemeClr val="accent4"/>
+    </dgm:fillClrLst>
+    <dgm:linClrLst meth="repeat">
+      <a:schemeClr val="lt1"/>
+    </dgm:linClrLst>
+    <dgm:effectClrLst/>
+    <dgm:txLinClrLst/>
+    <dgm:txFillClrLst/>
+    <dgm:txEffectClrLst/>
+  </dgm:styleLbl>
+  <dgm:styleLbl name="parChTrans2D4">
+    <dgm:fillClrLst meth="repeat">
+      <a:schemeClr val="accent5"/>
+    </dgm:fillClrLst>
+    <dgm:linClrLst meth="repeat">
+      <a:schemeClr val="lt1"/>
+    </dgm:linClrLst>
+    <dgm:effectClrLst/>
+    <dgm:txLinClrLst/>
+    <dgm:txFillClrLst meth="repeat">
+      <a:schemeClr val="lt1"/>
+    </dgm:txFillClrLst>
+    <dgm:txEffectClrLst/>
+  </dgm:styleLbl>
+  <dgm:styleLbl name="parChTrans1D1">
+    <dgm:fillClrLst meth="repeat">
+      <a:schemeClr val="accent2"/>
+    </dgm:fillClrLst>
+    <dgm:linClrLst meth="repeat">
+      <a:schemeClr val="accent2"/>
+    </dgm:linClrLst>
+    <dgm:effectClrLst/>
+    <dgm:txLinClrLst/>
+    <dgm:txFillClrLst meth="repeat">
+      <a:schemeClr val="tx1"/>
+    </dgm:txFillClrLst>
+    <dgm:txEffectClrLst/>
+  </dgm:styleLbl>
+  <dgm:styleLbl name="parChTrans1D2">
+    <dgm:fillClrLst meth="repeat">
+      <a:schemeClr val="accent2">
+        <a:tint val="90000"/>
+      </a:schemeClr>
+    </dgm:fillClrLst>
+    <dgm:linClrLst meth="repeat">
+      <a:schemeClr val="accent3"/>
+    </dgm:linClrLst>
+    <dgm:effectClrLst/>
+    <dgm:txLinClrLst/>
+    <dgm:txFillClrLst meth="repeat">
+      <a:schemeClr val="tx1"/>
+    </dgm:txFillClrLst>
+    <dgm:txEffectClrLst/>
+  </dgm:styleLbl>
+  <dgm:styleLbl name="parChTrans1D3">
+    <dgm:fillClrLst meth="repeat">
+      <a:schemeClr val="accent2">
+        <a:tint val="70000"/>
+      </a:schemeClr>
+    </dgm:fillClrLst>
+    <dgm:linClrLst meth="repeat">
+      <a:schemeClr val="accent4"/>
+    </dgm:linClrLst>
+    <dgm:effectClrLst/>
+    <dgm:txLinClrLst/>
+    <dgm:txFillClrLst meth="repeat">
+      <a:schemeClr val="tx1"/>
+    </dgm:txFillClrLst>
+    <dgm:txEffectClrLst/>
+  </dgm:styleLbl>
+  <dgm:styleLbl name="parChTrans1D4">
+    <dgm:fillClrLst meth="repeat">
+      <a:schemeClr val="accent2">
+        <a:tint val="50000"/>
+      </a:schemeClr>
+    </dgm:fillClrLst>
+    <dgm:linClrLst meth="repeat">
+      <a:schemeClr val="accent5"/>
+    </dgm:linClrLst>
+    <dgm:effectClrLst/>
+    <dgm:txLinClrLst/>
+    <dgm:txFillClrLst meth="repeat">
+      <a:schemeClr val="tx1"/>
+    </dgm:txFillClrLst>
+    <dgm:txEffectClrLst/>
+  </dgm:styleLbl>
+  <dgm:styleLbl name="fgAcc1">
+    <dgm:fillClrLst meth="repeat">
+      <a:schemeClr val="lt1">
+        <a:alpha val="90000"/>
+      </a:schemeClr>
+    </dgm:fillClrLst>
+    <dgm:linClrLst>
+      <a:schemeClr val="accent2"/>
+      <a:schemeClr val="accent3"/>
+    </dgm:linClrLst>
+    <dgm:effectClrLst/>
+    <dgm:txLinClrLst/>
+    <dgm:txFillClrLst meth="repeat">
+      <a:schemeClr val="dk1"/>
+    </dgm:txFillClrLst>
+    <dgm:txEffectClrLst/>
+  </dgm:styleLbl>
+  <dgm:styleLbl name="conFgAcc1">
+    <dgm:fillClrLst meth="repeat">
+      <a:schemeClr val="lt1">
+        <a:alpha val="90000"/>
+      </a:schemeClr>
+    </dgm:fillClrLst>
+    <dgm:linClrLst>
+      <a:schemeClr val="accent2"/>
+      <a:schemeClr val="accent3"/>
+    </dgm:linClrLst>
+    <dgm:effectClrLst/>
+    <dgm:txLinClrLst/>
+    <dgm:txFillClrLst meth="repeat">
+      <a:schemeClr val="dk1"/>
+    </dgm:txFillClrLst>
+    <dgm:txEffectClrLst/>
+  </dgm:styleLbl>
+  <dgm:styleLbl name="alignAcc1">
+    <dgm:fillClrLst meth="repeat">
+      <a:schemeClr val="lt1">
+        <a:alpha val="90000"/>
+      </a:schemeClr>
+    </dgm:fillClrLst>
+    <dgm:linClrLst>
+      <a:schemeClr val="accent2"/>
+      <a:schemeClr val="accent3"/>
+    </dgm:linClrLst>
+    <dgm:effectClrLst/>
+    <dgm:txLinClrLst/>
+    <dgm:txFillClrLst meth="repeat">
+      <a:schemeClr val="dk1"/>
+    </dgm:txFillClrLst>
+    <dgm:txEffectClrLst/>
+  </dgm:styleLbl>
+  <dgm:styleLbl name="trAlignAcc1">
+    <dgm:fillClrLst meth="repeat">
+      <a:schemeClr val="lt1">
+        <a:alpha val="40000"/>
+      </a:schemeClr>
+    </dgm:fillClrLst>
+    <dgm:linClrLst meth="repeat">
+      <a:schemeClr val="accent2"/>
+    </dgm:linClrLst>
+    <dgm:effectClrLst/>
+    <dgm:txLinClrLst/>
+    <dgm:txFillClrLst meth="repeat">
+      <a:schemeClr val="dk1"/>
+    </dgm:txFillClrLst>
+    <dgm:txEffectClrLst/>
+  </dgm:styleLbl>
+  <dgm:styleLbl name="bgAcc1">
+    <dgm:fillClrLst meth="repeat">
+      <a:schemeClr val="lt1">
+        <a:alpha val="90000"/>
+      </a:schemeClr>
+    </dgm:fillClrLst>
+    <dgm:linClrLst>
+      <a:schemeClr val="accent2"/>
+      <a:schemeClr val="accent3"/>
+    </dgm:linClrLst>
+    <dgm:effectClrLst/>
+    <dgm:txLinClrLst/>
+    <dgm:txFillClrLst meth="repeat">
+      <a:schemeClr val="dk1"/>
+    </dgm:txFillClrLst>
+    <dgm:txEffectClrLst/>
+  </dgm:styleLbl>
+  <dgm:styleLbl name="solidFgAcc1">
+    <dgm:fillClrLst meth="repeat">
+      <a:schemeClr val="lt1"/>
+    </dgm:fillClrLst>
+    <dgm:linClrLst>
+      <a:schemeClr val="accent2"/>
+      <a:schemeClr val="accent3"/>
+    </dgm:linClrLst>
+    <dgm:effectClrLst/>
+    <dgm:txLinClrLst/>
+    <dgm:txFillClrLst meth="repeat">
+      <a:schemeClr val="dk1"/>
+    </dgm:txFillClrLst>
+    <dgm:txEffectClrLst/>
+  </dgm:styleLbl>
+  <dgm:styleLbl name="solidAlignAcc1">
+    <dgm:fillClrLst meth="repeat">
+      <a:schemeClr val="lt1"/>
+    </dgm:fillClrLst>
+    <dgm:linClrLst>
+      <a:schemeClr val="accent2"/>
+      <a:schemeClr val="accent3"/>
+    </dgm:linClrLst>
+    <dgm:effectClrLst/>
+    <dgm:txLinClrLst/>
+    <dgm:txFillClrLst meth="repeat">
+      <a:schemeClr val="dk1"/>
+    </dgm:txFillClrLst>
+    <dgm:txEffectClrLst/>
+  </dgm:styleLbl>
+  <dgm:styleLbl name="solidBgAcc1">
+    <dgm:fillClrLst meth="repeat">
+      <a:schemeClr val="lt1"/>
+    </dgm:fillClrLst>
+    <dgm:linClrLst>
+      <a:schemeClr val="accent2"/>
+      <a:schemeClr val="accent3"/>
+    </dgm:linClrLst>
+    <dgm:effectClrLst/>
+    <dgm:txLinClrLst/>
+    <dgm:txFillClrLst meth="repeat">
+      <a:schemeClr val="dk1"/>
+    </dgm:txFillClrLst>
+    <dgm:txEffectClrLst/>
+  </dgm:styleLbl>
+  <dgm:styleLbl name="fgAccFollowNode1">
+    <dgm:fillClrLst>
+      <a:schemeClr val="accent2">
+        <a:tint val="40000"/>
+        <a:alpha val="90000"/>
+      </a:schemeClr>
+      <a:schemeClr val="accent3">
+        <a:tint val="40000"/>
+        <a:alpha val="90000"/>
+      </a:schemeClr>
+    </dgm:fillClrLst>
+    <dgm:linClrLst>
+      <a:schemeClr val="accent2">
+        <a:tint val="40000"/>
+        <a:alpha val="90000"/>
+      </a:schemeClr>
+      <a:schemeClr val="accent3">
+        <a:tint val="40000"/>
+        <a:alpha val="90000"/>
+      </a:schemeClr>
+    </dgm:linClrLst>
+    <dgm:effectClrLst/>
+    <dgm:txLinClrLst/>
+    <dgm:txFillClrLst meth="repeat">
+      <a:schemeClr val="dk1"/>
+    </dgm:txFillClrLst>
+    <dgm:txEffectClrLst/>
+  </dgm:styleLbl>
+  <dgm:styleLbl name="alignAccFollowNode1">
+    <dgm:fillClrLst>
+      <a:schemeClr val="accent2">
+        <a:tint val="40000"/>
+        <a:alpha val="90000"/>
+      </a:schemeClr>
+      <a:schemeClr val="accent3">
+        <a:tint val="40000"/>
+        <a:alpha val="90000"/>
+      </a:schemeClr>
+    </dgm:fillClrLst>
+    <dgm:linClrLst>
+      <a:schemeClr val="accent2">
+        <a:tint val="40000"/>
+        <a:alpha val="90000"/>
+      </a:schemeClr>
+      <a:schemeClr val="accent3">
+        <a:tint val="40000"/>
+        <a:alpha val="90000"/>
+      </a:schemeClr>
+    </dgm:linClrLst>
+    <dgm:effectClrLst/>
+    <dgm:txLinClrLst/>
+    <dgm:txFillClrLst meth="repeat">
+      <a:schemeClr val="dk1"/>
+    </dgm:txFillClrLst>
+    <dgm:txEffectClrLst/>
+  </dgm:styleLbl>
+  <dgm:styleLbl name="bgAccFollowNode1">
+    <dgm:fillClrLst>
+      <a:schemeClr val="accent2">
+        <a:tint val="40000"/>
+        <a:alpha val="90000"/>
+      </a:schemeClr>
+      <a:schemeClr val="accent3">
+        <a:tint val="40000"/>
+        <a:alpha val="90000"/>
+      </a:schemeClr>
+    </dgm:fillClrLst>
+    <dgm:linClrLst>
+      <a:schemeClr val="accent2">
+        <a:tint val="40000"/>
+        <a:alpha val="90000"/>
+      </a:schemeClr>
+      <a:schemeClr val="accent3">
+        <a:tint val="40000"/>
+        <a:alpha val="90000"/>
+      </a:schemeClr>
+    </dgm:linClrLst>
+    <dgm:effectClrLst/>
+    <dgm:txLinClrLst/>
+    <dgm:txFillClrLst meth="repeat">
+      <a:schemeClr val="dk1"/>
+    </dgm:txFillClrLst>
+    <dgm:txEffectClrLst/>
+  </dgm:styleLbl>
+  <dgm:styleLbl name="fgAcc0">
+    <dgm:fillClrLst meth="repeat">
+      <a:schemeClr val="lt1">
+        <a:alpha val="90000"/>
+      </a:schemeClr>
+    </dgm:fillClrLst>
+    <dgm:linClrLst>
+      <a:schemeClr val="accent1"/>
+    </dgm:linClrLst>
+    <dgm:effectClrLst/>
+    <dgm:txLinClrLst/>
+    <dgm:txFillClrLst meth="repeat">
+      <a:schemeClr val="dk1"/>
+    </dgm:txFillClrLst>
+    <dgm:txEffectClrLst/>
+  </dgm:styleLbl>
+  <dgm:styleLbl name="fgAcc2">
+    <dgm:fillClrLst meth="repeat">
+      <a:schemeClr val="lt1">
+        <a:alpha val="90000"/>
+      </a:schemeClr>
+    </dgm:fillClrLst>
+    <dgm:linClrLst>
+      <a:schemeClr val="accent3"/>
+    </dgm:linClrLst>
+    <dgm:effectClrLst/>
+    <dgm:txLinClrLst/>
+    <dgm:txFillClrLst meth="repeat">
+      <a:schemeClr val="dk1"/>
+    </dgm:txFillClrLst>
+    <dgm:txEffectClrLst/>
+  </dgm:styleLbl>
+  <dgm:styleLbl name="fgAcc3">
+    <dgm:fillClrLst meth="repeat">
+      <a:schemeClr val="lt1">
+        <a:alpha val="90000"/>
+      </a:schemeClr>
+    </dgm:fillClrLst>
+    <dgm:linClrLst>
+      <a:schemeClr val="accent4"/>
+    </dgm:linClrLst>
+    <dgm:effectClrLst/>
+    <dgm:txLinClrLst/>
+    <dgm:txFillClrLst meth="repeat">
+      <a:schemeClr val="dk1"/>
+    </dgm:txFillClrLst>
+    <dgm:txEffectClrLst/>
+  </dgm:styleLbl>
+  <dgm:styleLbl name="fgAcc4">
+    <dgm:fillClrLst meth="repeat">
+      <a:schemeClr val="lt1">
+        <a:alpha val="90000"/>
+      </a:schemeClr>
+    </dgm:fillClrLst>
+    <dgm:linClrLst>
+      <a:schemeClr val="accent5"/>
+    </dgm:linClrLst>
+    <dgm:effectClrLst/>
+    <dgm:txLinClrLst/>
+    <dgm:txFillClrLst meth="repeat">
+      <a:schemeClr val="dk1"/>
+    </dgm:txFillClrLst>
+    <dgm:txEffectClrLst/>
+  </dgm:styleLbl>
+  <dgm:styleLbl name="bgShp">
+    <dgm:fillClrLst meth="repeat">
+      <a:schemeClr val="accent2">
+        <a:tint val="40000"/>
+      </a:schemeClr>
+    </dgm:fillClrLst>
+    <dgm:linClrLst meth="repeat">
+      <a:schemeClr val="dk1"/>
+    </dgm:linClrLst>
+    <dgm:effectClrLst/>
+    <dgm:txLinClrLst/>
+    <dgm:txFillClrLst meth="repeat">
+      <a:schemeClr val="dk1"/>
+    </dgm:txFillClrLst>
+    <dgm:txEffectClrLst/>
+  </dgm:styleLbl>
+  <dgm:styleLbl name="dkBgShp">
+    <dgm:fillClrLst meth="repeat">
+      <a:schemeClr val="accent2">
+        <a:shade val="90000"/>
+      </a:schemeClr>
+    </dgm:fillClrLst>
+    <dgm:linClrLst meth="repeat">
+      <a:schemeClr val="dk1"/>
+    </dgm:linClrLst>
+    <dgm:effectClrLst/>
+    <dgm:txLinClrLst/>
+    <dgm:txFillClrLst meth="repeat">
+      <a:schemeClr val="lt1"/>
+    </dgm:txFillClrLst>
+    <dgm:txEffectClrLst/>
+  </dgm:styleLbl>
+  <dgm:styleLbl name="trBgShp">
+    <dgm:fillClrLst meth="repeat">
+      <a:schemeClr val="accent2">
+        <a:tint val="50000"/>
+        <a:alpha val="40000"/>
+      </a:schemeClr>
+    </dgm:fillClrLst>
+    <dgm:linClrLst meth="repeat">
+      <a:schemeClr val="accent2"/>
+    </dgm:linClrLst>
+    <dgm:effectClrLst/>
+    <dgm:txLinClrLst/>
+    <dgm:txFillClrLst meth="repeat">
+      <a:schemeClr val="lt1"/>
+    </dgm:txFillClrLst>
+    <dgm:txEffectClrLst/>
+  </dgm:styleLbl>
+  <dgm:styleLbl name="fgShp">
+    <dgm:fillClrLst meth="repeat">
+      <a:schemeClr val="accent2">
+        <a:tint val="40000"/>
+      </a:schemeClr>
+    </dgm:fillClrLst>
+    <dgm:linClrLst meth="repeat">
+      <a:schemeClr val="lt1"/>
+    </dgm:linClrLst>
+    <dgm:effectClrLst/>
+    <dgm:txLinClrLst/>
+    <dgm:txFillClrLst meth="repeat">
+      <a:schemeClr val="dk1"/>
+    </dgm:txFillClrLst>
+    <dgm:txEffectClrLst/>
+  </dgm:styleLbl>
+  <dgm:styleLbl name="revTx">
+    <dgm:fillClrLst meth="repeat">
+      <a:schemeClr val="lt1">
+        <a:alpha val="0"/>
+      </a:schemeClr>
+    </dgm:fillClrLst>
+    <dgm:linClrLst meth="repeat">
+      <a:schemeClr val="dk1">
+        <a:alpha val="0"/>
+      </a:schemeClr>
+    </dgm:linClrLst>
+    <dgm:effectClrLst/>
+    <dgm:txLinClrLst/>
+    <dgm:txFillClrLst meth="repeat">
+      <a:schemeClr val="tx1"/>
+    </dgm:txFillClrLst>
+    <dgm:txEffectClrLst/>
+  </dgm:styleLbl>
+</dgm:colorsDef>
+</file>
+
 <file path=word/diagrams/data1.xml><?xml version="1.0" encoding="utf-8"?>
 <dgm:dataModel xmlns:dgm="http://schemas.openxmlformats.org/drawingml/2006/diagram" xmlns:a="http://schemas.openxmlformats.org/drawingml/2006/main">
   <dgm:ptLst>
@@ -1847,6 +2802,638 @@
   <dgm:extLst>
     <a:ext uri="http://schemas.microsoft.com/office/drawing/2008/diagram">
       <dsp:dataModelExt xmlns:dsp="http://schemas.microsoft.com/office/drawing/2008/diagram" relId="rId8" minVer="http://schemas.openxmlformats.org/drawingml/2006/diagram"/>
+    </a:ext>
+  </dgm:extLst>
+</dgm:dataModel>
+</file>
+
+<file path=word/diagrams/data2.xml><?xml version="1.0" encoding="utf-8"?>
+<dgm:dataModel xmlns:dgm="http://schemas.openxmlformats.org/drawingml/2006/diagram" xmlns:a="http://schemas.openxmlformats.org/drawingml/2006/main">
+  <dgm:ptLst>
+    <dgm:pt modelId="{2A87D0C4-35EC-F94C-9AA4-837F3186AFC4}" type="doc">
+      <dgm:prSet loTypeId="urn:microsoft.com/office/officeart/2005/8/layout/hProcess10" loCatId="" qsTypeId="urn:microsoft.com/office/officeart/2005/8/quickstyle/simple5" qsCatId="simple" csTypeId="urn:microsoft.com/office/officeart/2005/8/colors/colorful2" csCatId="colorful" phldr="1"/>
+      <dgm:spPr/>
+      <dgm:t>
+        <a:bodyPr/>
+        <a:lstStyle/>
+        <a:p>
+          <a:endParaRPr lang="en-US"/>
+        </a:p>
+      </dgm:t>
+    </dgm:pt>
+    <dgm:pt modelId="{38D778D7-CA50-C740-8514-DBA88B2298C1}">
+      <dgm:prSet phldrT="[Text]" custT="1"/>
+      <dgm:spPr/>
+      <dgm:t>
+        <a:bodyPr/>
+        <a:lstStyle/>
+        <a:p>
+          <a:r>
+            <a:rPr lang="en-US" sz="1600" b="1">
+              <a:solidFill>
+                <a:sysClr val="windowText" lastClr="000000"/>
+              </a:solidFill>
+            </a:rPr>
+            <a:t>Benefits</a:t>
+          </a:r>
+        </a:p>
+      </dgm:t>
+    </dgm:pt>
+    <dgm:pt modelId="{E065C4E1-B104-4246-B8B4-BFAA9785E6E4}" type="parTrans" cxnId="{BC891A64-64C3-4A44-AF94-3069B936CC6B}">
+      <dgm:prSet/>
+      <dgm:spPr/>
+      <dgm:t>
+        <a:bodyPr/>
+        <a:lstStyle/>
+        <a:p>
+          <a:endParaRPr lang="en-US" sz="1800"/>
+        </a:p>
+      </dgm:t>
+    </dgm:pt>
+    <dgm:pt modelId="{AD942BF0-09AB-564A-BE53-4527381C8255}" type="sibTrans" cxnId="{BC891A64-64C3-4A44-AF94-3069B936CC6B}">
+      <dgm:prSet custT="1"/>
+      <dgm:spPr>
+        <a:noFill/>
+      </dgm:spPr>
+      <dgm:t>
+        <a:bodyPr/>
+        <a:lstStyle/>
+        <a:p>
+          <a:endParaRPr lang="en-US" sz="1800"/>
+        </a:p>
+      </dgm:t>
+    </dgm:pt>
+    <dgm:pt modelId="{8218485A-2F68-4847-AEBE-85F30BEE5E25}" type="asst">
+      <dgm:prSet phldrT="[Text]" custT="1"/>
+      <dgm:spPr/>
+      <dgm:t>
+        <a:bodyPr/>
+        <a:lstStyle/>
+        <a:p>
+          <a:r>
+            <a:rPr lang="en-US" sz="1600"/>
+            <a:t>Expert Guidance</a:t>
+          </a:r>
+        </a:p>
+      </dgm:t>
+    </dgm:pt>
+    <dgm:pt modelId="{BD6E39CB-E398-C943-A635-DD00A4F1A9C9}" type="parTrans" cxnId="{4C34488F-B6A7-B84B-A66D-409A86A4FD58}">
+      <dgm:prSet/>
+      <dgm:spPr/>
+      <dgm:t>
+        <a:bodyPr/>
+        <a:lstStyle/>
+        <a:p>
+          <a:endParaRPr lang="en-US" sz="1800"/>
+        </a:p>
+      </dgm:t>
+    </dgm:pt>
+    <dgm:pt modelId="{6D08FF04-1609-CF4B-83BD-1E5E58438B54}" type="sibTrans" cxnId="{4C34488F-B6A7-B84B-A66D-409A86A4FD58}">
+      <dgm:prSet/>
+      <dgm:spPr/>
+      <dgm:t>
+        <a:bodyPr/>
+        <a:lstStyle/>
+        <a:p>
+          <a:endParaRPr lang="en-US" sz="1800"/>
+        </a:p>
+      </dgm:t>
+    </dgm:pt>
+    <dgm:pt modelId="{084F8D35-FD35-8447-9747-6B9096257E84}">
+      <dgm:prSet phldrT="[Text]" custT="1"/>
+      <dgm:spPr/>
+      <dgm:t>
+        <a:bodyPr/>
+        <a:lstStyle/>
+        <a:p>
+          <a:r>
+            <a:rPr lang="en-US" sz="1600"/>
+            <a:t>Encourages Collaboration</a:t>
+          </a:r>
+        </a:p>
+      </dgm:t>
+    </dgm:pt>
+    <dgm:pt modelId="{C87F144E-32B6-CE4D-87C0-AE6CC4087979}" type="parTrans" cxnId="{DB9AED7F-675D-494D-8EAF-18939CFFC0FF}">
+      <dgm:prSet/>
+      <dgm:spPr/>
+      <dgm:t>
+        <a:bodyPr/>
+        <a:lstStyle/>
+        <a:p>
+          <a:endParaRPr lang="en-US" sz="1800"/>
+        </a:p>
+      </dgm:t>
+    </dgm:pt>
+    <dgm:pt modelId="{7DEFFC24-56B4-CC4B-A351-8E7A46AE83F6}" type="sibTrans" cxnId="{DB9AED7F-675D-494D-8EAF-18939CFFC0FF}">
+      <dgm:prSet/>
+      <dgm:spPr/>
+      <dgm:t>
+        <a:bodyPr/>
+        <a:lstStyle/>
+        <a:p>
+          <a:endParaRPr lang="en-US" sz="1800"/>
+        </a:p>
+      </dgm:t>
+    </dgm:pt>
+    <dgm:pt modelId="{10EAA475-732B-CF42-A066-2B3741F5C8E1}">
+      <dgm:prSet phldrT="[Text]" custT="1"/>
+      <dgm:spPr/>
+      <dgm:t>
+        <a:bodyPr/>
+        <a:lstStyle/>
+        <a:p>
+          <a:r>
+            <a:rPr lang="en-US" sz="1600"/>
+            <a:t>Groupthink</a:t>
+          </a:r>
+        </a:p>
+      </dgm:t>
+    </dgm:pt>
+    <dgm:pt modelId="{06D4DD77-08F9-E046-A584-B90453970475}" type="parTrans" cxnId="{5210321A-3C01-F647-98EF-832DB3F3893D}">
+      <dgm:prSet/>
+      <dgm:spPr/>
+      <dgm:t>
+        <a:bodyPr/>
+        <a:lstStyle/>
+        <a:p>
+          <a:endParaRPr lang="en-US" sz="1800"/>
+        </a:p>
+      </dgm:t>
+    </dgm:pt>
+    <dgm:pt modelId="{2EA3117C-D504-EA4F-B31F-59D3A6129E0A}" type="sibTrans" cxnId="{5210321A-3C01-F647-98EF-832DB3F3893D}">
+      <dgm:prSet/>
+      <dgm:spPr/>
+      <dgm:t>
+        <a:bodyPr/>
+        <a:lstStyle/>
+        <a:p>
+          <a:endParaRPr lang="en-US" sz="1800"/>
+        </a:p>
+      </dgm:t>
+    </dgm:pt>
+    <dgm:pt modelId="{00380ADF-FEBA-4A4E-8339-67454BD45896}">
+      <dgm:prSet custT="1"/>
+      <dgm:spPr/>
+      <dgm:t>
+        <a:bodyPr/>
+        <a:lstStyle/>
+        <a:p>
+          <a:r>
+            <a:rPr lang="en-US" sz="1600"/>
+            <a:t>Lacks classical statistics</a:t>
+          </a:r>
+        </a:p>
+      </dgm:t>
+    </dgm:pt>
+    <dgm:pt modelId="{56768CC3-97BD-9344-80CD-51174F5BD890}" type="parTrans" cxnId="{613FDE7F-5B07-F54A-AD0B-C08494061379}">
+      <dgm:prSet/>
+      <dgm:spPr/>
+      <dgm:t>
+        <a:bodyPr/>
+        <a:lstStyle/>
+        <a:p>
+          <a:endParaRPr lang="en-US" sz="1800"/>
+        </a:p>
+      </dgm:t>
+    </dgm:pt>
+    <dgm:pt modelId="{8E53C202-57E8-184A-95B0-F33B9A5168BE}" type="sibTrans" cxnId="{613FDE7F-5B07-F54A-AD0B-C08494061379}">
+      <dgm:prSet/>
+      <dgm:spPr/>
+      <dgm:t>
+        <a:bodyPr/>
+        <a:lstStyle/>
+        <a:p>
+          <a:endParaRPr lang="en-US" sz="1800"/>
+        </a:p>
+      </dgm:t>
+    </dgm:pt>
+    <dgm:pt modelId="{CD8A27C7-4C56-394E-B071-C73932E67E65}">
+      <dgm:prSet custT="1"/>
+      <dgm:spPr/>
+      <dgm:t>
+        <a:bodyPr/>
+        <a:lstStyle/>
+        <a:p>
+          <a:r>
+            <a:rPr lang="en-US" sz="1600"/>
+            <a:t>Flexible</a:t>
+          </a:r>
+        </a:p>
+      </dgm:t>
+    </dgm:pt>
+    <dgm:pt modelId="{17E19894-3E4D-4C4A-9F06-6E7BFC956641}" type="parTrans" cxnId="{3D2141C8-0A89-0F4E-A7E6-60F5E75886DB}">
+      <dgm:prSet/>
+      <dgm:spPr/>
+      <dgm:t>
+        <a:bodyPr/>
+        <a:lstStyle/>
+        <a:p>
+          <a:endParaRPr lang="en-US" sz="1800"/>
+        </a:p>
+      </dgm:t>
+    </dgm:pt>
+    <dgm:pt modelId="{4337679F-B853-F248-9430-8DB7BF4DD30C}" type="sibTrans" cxnId="{3D2141C8-0A89-0F4E-A7E6-60F5E75886DB}">
+      <dgm:prSet/>
+      <dgm:spPr/>
+      <dgm:t>
+        <a:bodyPr/>
+        <a:lstStyle/>
+        <a:p>
+          <a:endParaRPr lang="en-US" sz="1800"/>
+        </a:p>
+      </dgm:t>
+    </dgm:pt>
+    <dgm:pt modelId="{D818487A-AF5C-BB40-91B8-F7FBC3847D1A}">
+      <dgm:prSet phldrT="[Text]" custT="1"/>
+      <dgm:spPr/>
+      <dgm:t>
+        <a:bodyPr/>
+        <a:lstStyle/>
+        <a:p>
+          <a:r>
+            <a:rPr lang="en-US" sz="1600"/>
+            <a:t>Subjective</a:t>
+          </a:r>
+        </a:p>
+      </dgm:t>
+    </dgm:pt>
+    <dgm:pt modelId="{F45A4B5B-1B97-5441-95EB-89EF9BF6D7EC}" type="parTrans" cxnId="{7563DAD1-396A-5C49-94E1-121D3CBD2E4D}">
+      <dgm:prSet/>
+      <dgm:spPr/>
+      <dgm:t>
+        <a:bodyPr/>
+        <a:lstStyle/>
+        <a:p>
+          <a:endParaRPr lang="en-US" sz="2400"/>
+        </a:p>
+      </dgm:t>
+    </dgm:pt>
+    <dgm:pt modelId="{0A29D372-0415-DF4F-95C1-2E7BD8623168}" type="sibTrans" cxnId="{7563DAD1-396A-5C49-94E1-121D3CBD2E4D}">
+      <dgm:prSet/>
+      <dgm:spPr/>
+      <dgm:t>
+        <a:bodyPr/>
+        <a:lstStyle/>
+        <a:p>
+          <a:endParaRPr lang="en-US" sz="2400"/>
+        </a:p>
+      </dgm:t>
+    </dgm:pt>
+    <dgm:pt modelId="{A78E7D16-78B6-7C46-800F-FE11DB175F06}">
+      <dgm:prSet custT="1"/>
+      <dgm:spPr/>
+      <dgm:t>
+        <a:bodyPr/>
+        <a:lstStyle/>
+        <a:p>
+          <a:r>
+            <a:rPr lang="en-US" sz="1600" b="1">
+              <a:solidFill>
+                <a:sysClr val="windowText" lastClr="000000"/>
+              </a:solidFill>
+            </a:rPr>
+            <a:t>Limitations</a:t>
+          </a:r>
+          <a:endParaRPr lang="en-US" sz="1600">
+            <a:solidFill>
+              <a:sysClr val="windowText" lastClr="000000"/>
+            </a:solidFill>
+          </a:endParaRPr>
+        </a:p>
+      </dgm:t>
+    </dgm:pt>
+    <dgm:pt modelId="{C4C82EB1-7F41-0D40-B1DE-66D891988335}" type="parTrans" cxnId="{D5070883-F77E-6B45-9837-0000905299FF}">
+      <dgm:prSet/>
+      <dgm:spPr/>
+      <dgm:t>
+        <a:bodyPr/>
+        <a:lstStyle/>
+        <a:p>
+          <a:endParaRPr lang="en-US" sz="2000"/>
+        </a:p>
+      </dgm:t>
+    </dgm:pt>
+    <dgm:pt modelId="{D09252C4-ED49-6F4B-9136-5DBEF1D66FD9}" type="sibTrans" cxnId="{D5070883-F77E-6B45-9837-0000905299FF}">
+      <dgm:prSet/>
+      <dgm:spPr/>
+      <dgm:t>
+        <a:bodyPr/>
+        <a:lstStyle/>
+        <a:p>
+          <a:endParaRPr lang="en-US" sz="2000"/>
+        </a:p>
+      </dgm:t>
+    </dgm:pt>
+    <dgm:pt modelId="{3DAD9EA4-F0DC-2646-9C46-243D862AB68F}">
+      <dgm:prSet phldrT="[Text]" custT="1"/>
+      <dgm:spPr/>
+      <dgm:t>
+        <a:bodyPr/>
+        <a:lstStyle/>
+        <a:p>
+          <a:r>
+            <a:rPr lang="en-US" sz="1600"/>
+            <a:t>Systematic and Transparent </a:t>
+          </a:r>
+        </a:p>
+      </dgm:t>
+    </dgm:pt>
+    <dgm:pt modelId="{0E183142-1365-4845-A933-5DFE150B329D}" type="parTrans" cxnId="{B9319BB7-EFD8-1548-83EF-A0330BF5C462}">
+      <dgm:prSet/>
+      <dgm:spPr/>
+      <dgm:t>
+        <a:bodyPr/>
+        <a:lstStyle/>
+        <a:p>
+          <a:endParaRPr lang="en-US" sz="2000"/>
+        </a:p>
+      </dgm:t>
+    </dgm:pt>
+    <dgm:pt modelId="{BF752231-4FC1-2841-B14E-29F044E9D1B1}" type="sibTrans" cxnId="{B9319BB7-EFD8-1548-83EF-A0330BF5C462}">
+      <dgm:prSet/>
+      <dgm:spPr/>
+      <dgm:t>
+        <a:bodyPr/>
+        <a:lstStyle/>
+        <a:p>
+          <a:endParaRPr lang="en-US" sz="2000"/>
+        </a:p>
+      </dgm:t>
+    </dgm:pt>
+    <dgm:pt modelId="{E9AA91FC-AB26-7B43-82EF-BE882B65722E}">
+      <dgm:prSet custT="1"/>
+      <dgm:spPr/>
+      <dgm:t>
+        <a:bodyPr/>
+        <a:lstStyle/>
+        <a:p>
+          <a:r>
+            <a:rPr lang="en-US" sz="1600"/>
+            <a:t>Reduces Variability in Care</a:t>
+          </a:r>
+        </a:p>
+      </dgm:t>
+    </dgm:pt>
+    <dgm:pt modelId="{8ABF9FDF-5A5C-3243-81C9-CC195642AC8F}" type="parTrans" cxnId="{244705D4-CB21-4444-AB25-E313A6CD38B9}">
+      <dgm:prSet/>
+      <dgm:spPr/>
+      <dgm:t>
+        <a:bodyPr/>
+        <a:lstStyle/>
+        <a:p>
+          <a:endParaRPr lang="en-US" sz="2000"/>
+        </a:p>
+      </dgm:t>
+    </dgm:pt>
+    <dgm:pt modelId="{B47F7457-62FF-C641-955B-0D675BD6A340}" type="sibTrans" cxnId="{244705D4-CB21-4444-AB25-E313A6CD38B9}">
+      <dgm:prSet/>
+      <dgm:spPr/>
+      <dgm:t>
+        <a:bodyPr/>
+        <a:lstStyle/>
+        <a:p>
+          <a:endParaRPr lang="en-US" sz="2000"/>
+        </a:p>
+      </dgm:t>
+    </dgm:pt>
+    <dgm:pt modelId="{B0D8EC5F-96A9-744B-9C88-C06C1A48EEBD}">
+      <dgm:prSet phldrT="[Text]" custT="1"/>
+      <dgm:spPr/>
+      <dgm:t>
+        <a:bodyPr/>
+        <a:lstStyle/>
+        <a:p>
+          <a:r>
+            <a:rPr lang="en-US" sz="1600"/>
+            <a:t>Panel Bias</a:t>
+          </a:r>
+        </a:p>
+      </dgm:t>
+    </dgm:pt>
+    <dgm:pt modelId="{DCEBD1FD-B9DB-954C-A3A1-F88D291F6871}" type="parTrans" cxnId="{3B946EF9-2FB7-164E-B578-EF8B06A282AF}">
+      <dgm:prSet/>
+      <dgm:spPr/>
+      <dgm:t>
+        <a:bodyPr/>
+        <a:lstStyle/>
+        <a:p>
+          <a:endParaRPr lang="en-US" sz="2000"/>
+        </a:p>
+      </dgm:t>
+    </dgm:pt>
+    <dgm:pt modelId="{26CDB7B9-90A1-2E49-A8CB-797CD829CBA0}" type="sibTrans" cxnId="{3B946EF9-2FB7-164E-B578-EF8B06A282AF}">
+      <dgm:prSet/>
+      <dgm:spPr/>
+      <dgm:t>
+        <a:bodyPr/>
+        <a:lstStyle/>
+        <a:p>
+          <a:endParaRPr lang="en-US" sz="2000"/>
+        </a:p>
+      </dgm:t>
+    </dgm:pt>
+    <dgm:pt modelId="{50E12BBF-5AA0-644F-B601-E61D3086A2C8}">
+      <dgm:prSet phldrT="[Text]" custT="1"/>
+      <dgm:spPr/>
+      <dgm:t>
+        <a:bodyPr/>
+        <a:lstStyle/>
+        <a:p>
+          <a:r>
+            <a:rPr lang="en-US" sz="1600"/>
+            <a:t>Resource Intensive</a:t>
+          </a:r>
+        </a:p>
+      </dgm:t>
+    </dgm:pt>
+    <dgm:pt modelId="{F383AFC8-02CC-1045-A8F3-1A8183E96FDD}" type="parTrans" cxnId="{3DD82A53-8BCA-3948-B5E3-AF7D2C41B9E0}">
+      <dgm:prSet/>
+      <dgm:spPr/>
+      <dgm:t>
+        <a:bodyPr/>
+        <a:lstStyle/>
+        <a:p>
+          <a:endParaRPr lang="en-US" sz="2000"/>
+        </a:p>
+      </dgm:t>
+    </dgm:pt>
+    <dgm:pt modelId="{B9AAC628-EA64-6D47-A878-FE05684EAB69}" type="sibTrans" cxnId="{3DD82A53-8BCA-3948-B5E3-AF7D2C41B9E0}">
+      <dgm:prSet/>
+      <dgm:spPr/>
+      <dgm:t>
+        <a:bodyPr/>
+        <a:lstStyle/>
+        <a:p>
+          <a:endParaRPr lang="en-US" sz="2000"/>
+        </a:p>
+      </dgm:t>
+    </dgm:pt>
+    <dgm:pt modelId="{96C21C60-D13D-5247-B8C5-2A55AC7BD79A}">
+      <dgm:prSet phldrT="[Text]" custT="1"/>
+      <dgm:spPr/>
+      <dgm:t>
+        <a:bodyPr/>
+        <a:lstStyle/>
+        <a:p>
+          <a:r>
+            <a:rPr lang="en-US" sz="1600"/>
+            <a:t>Dynamic/Evolving</a:t>
+          </a:r>
+        </a:p>
+      </dgm:t>
+    </dgm:pt>
+    <dgm:pt modelId="{A3D8458E-CBE6-7848-8AA9-CE9EA9248F24}" type="parTrans" cxnId="{346FBD01-001A-2D4D-8671-996F67551719}">
+      <dgm:prSet/>
+      <dgm:spPr/>
+      <dgm:t>
+        <a:bodyPr/>
+        <a:lstStyle/>
+        <a:p>
+          <a:endParaRPr lang="en-US" sz="2000"/>
+        </a:p>
+      </dgm:t>
+    </dgm:pt>
+    <dgm:pt modelId="{6ED555E6-04A2-C148-94CE-E0957C641CFC}" type="sibTrans" cxnId="{346FBD01-001A-2D4D-8671-996F67551719}">
+      <dgm:prSet/>
+      <dgm:spPr/>
+      <dgm:t>
+        <a:bodyPr/>
+        <a:lstStyle/>
+        <a:p>
+          <a:endParaRPr lang="en-US" sz="2000"/>
+        </a:p>
+      </dgm:t>
+    </dgm:pt>
+    <dgm:pt modelId="{89E921B5-E556-9D47-A84F-F41F5B0B05D0}" type="pres">
+      <dgm:prSet presAssocID="{2A87D0C4-35EC-F94C-9AA4-837F3186AFC4}" presName="Name0" presStyleCnt="0">
+        <dgm:presLayoutVars>
+          <dgm:dir/>
+          <dgm:resizeHandles val="exact"/>
+        </dgm:presLayoutVars>
+      </dgm:prSet>
+      <dgm:spPr/>
+    </dgm:pt>
+    <dgm:pt modelId="{38FF30A6-CBEA-7440-A2C8-A7B907642960}" type="pres">
+      <dgm:prSet presAssocID="{38D778D7-CA50-C740-8514-DBA88B2298C1}" presName="composite" presStyleCnt="0"/>
+      <dgm:spPr/>
+    </dgm:pt>
+    <dgm:pt modelId="{29B5DA00-4FE6-A445-9113-EC720791850E}" type="pres">
+      <dgm:prSet presAssocID="{38D778D7-CA50-C740-8514-DBA88B2298C1}" presName="imagSh" presStyleLbl="bgImgPlace1" presStyleIdx="0" presStyleCnt="2"/>
+      <dgm:spPr>
+        <a:blipFill>
+          <a:blip xmlns:r="http://schemas.openxmlformats.org/officeDocument/2006/relationships" r:embed="rId1">
+            <a:extLst>
+              <a:ext uri="{28A0092B-C50C-407E-A947-70E740481C1C}">
+                <a14:useLocalDpi xmlns:a14="http://schemas.microsoft.com/office/drawing/2010/main" val="0"/>
+              </a:ext>
+              <a:ext uri="{96DAC541-7B7A-43D3-8B79-37D633B846F1}">
+                <asvg:svgBlip xmlns:asvg="http://schemas.microsoft.com/office/drawing/2016/SVG/main" r:embed="rId2"/>
+              </a:ext>
+            </a:extLst>
+          </a:blip>
+          <a:srcRect/>
+          <a:stretch>
+            <a:fillRect t="-8000" b="-8000"/>
+          </a:stretch>
+        </a:blipFill>
+      </dgm:spPr>
+    </dgm:pt>
+    <dgm:pt modelId="{217CA3D4-343C-C640-9E97-CC40EB83FFF7}" type="pres">
+      <dgm:prSet presAssocID="{38D778D7-CA50-C740-8514-DBA88B2298C1}" presName="txNode" presStyleLbl="node1" presStyleIdx="0" presStyleCnt="2">
+        <dgm:presLayoutVars>
+          <dgm:bulletEnabled val="1"/>
+        </dgm:presLayoutVars>
+      </dgm:prSet>
+      <dgm:spPr/>
+    </dgm:pt>
+    <dgm:pt modelId="{49118BB1-65E6-D342-A6AC-C7D69ABA6CBA}" type="pres">
+      <dgm:prSet presAssocID="{AD942BF0-09AB-564A-BE53-4527381C8255}" presName="sibTrans" presStyleLbl="sibTrans2D1" presStyleIdx="0" presStyleCnt="1"/>
+      <dgm:spPr/>
+    </dgm:pt>
+    <dgm:pt modelId="{9E10867B-A59A-6F4C-9AC3-BF2EEA650FC5}" type="pres">
+      <dgm:prSet presAssocID="{AD942BF0-09AB-564A-BE53-4527381C8255}" presName="connTx" presStyleLbl="sibTrans2D1" presStyleIdx="0" presStyleCnt="1"/>
+      <dgm:spPr/>
+    </dgm:pt>
+    <dgm:pt modelId="{917C2998-83A5-FF40-B089-3C541909B0C5}" type="pres">
+      <dgm:prSet presAssocID="{A78E7D16-78B6-7C46-800F-FE11DB175F06}" presName="composite" presStyleCnt="0"/>
+      <dgm:spPr/>
+    </dgm:pt>
+    <dgm:pt modelId="{D0822ED5-105B-194E-B77B-CF437F9D1BDB}" type="pres">
+      <dgm:prSet presAssocID="{A78E7D16-78B6-7C46-800F-FE11DB175F06}" presName="imagSh" presStyleLbl="bgImgPlace1" presStyleIdx="1" presStyleCnt="2"/>
+      <dgm:spPr>
+        <a:blipFill>
+          <a:blip xmlns:r="http://schemas.openxmlformats.org/officeDocument/2006/relationships" r:embed="rId3">
+            <a:extLst>
+              <a:ext uri="{28A0092B-C50C-407E-A947-70E740481C1C}">
+                <a14:useLocalDpi xmlns:a14="http://schemas.microsoft.com/office/drawing/2010/main" val="0"/>
+              </a:ext>
+              <a:ext uri="{96DAC541-7B7A-43D3-8B79-37D633B846F1}">
+                <asvg:svgBlip xmlns:asvg="http://schemas.microsoft.com/office/drawing/2016/SVG/main" r:embed="rId4"/>
+              </a:ext>
+            </a:extLst>
+          </a:blip>
+          <a:srcRect/>
+          <a:stretch>
+            <a:fillRect/>
+          </a:stretch>
+        </a:blipFill>
+      </dgm:spPr>
+    </dgm:pt>
+    <dgm:pt modelId="{F86BC782-89B9-FE43-BDDF-544A90F97177}" type="pres">
+      <dgm:prSet presAssocID="{A78E7D16-78B6-7C46-800F-FE11DB175F06}" presName="txNode" presStyleLbl="node1" presStyleIdx="1" presStyleCnt="2">
+        <dgm:presLayoutVars>
+          <dgm:bulletEnabled val="1"/>
+        </dgm:presLayoutVars>
+      </dgm:prSet>
+      <dgm:spPr/>
+    </dgm:pt>
+  </dgm:ptLst>
+  <dgm:cxnLst>
+    <dgm:cxn modelId="{346FBD01-001A-2D4D-8671-996F67551719}" srcId="{A78E7D16-78B6-7C46-800F-FE11DB175F06}" destId="{96C21C60-D13D-5247-B8C5-2A55AC7BD79A}" srcOrd="4" destOrd="0" parTransId="{A3D8458E-CBE6-7848-8AA9-CE9EA9248F24}" sibTransId="{6ED555E6-04A2-C148-94CE-E0957C641CFC}"/>
+    <dgm:cxn modelId="{C05C7212-79D6-7F48-9071-9E8F483283C8}" type="presOf" srcId="{084F8D35-FD35-8447-9747-6B9096257E84}" destId="{217CA3D4-343C-C640-9E97-CC40EB83FFF7}" srcOrd="0" destOrd="2" presId="urn:microsoft.com/office/officeart/2005/8/layout/hProcess10"/>
+    <dgm:cxn modelId="{5210321A-3C01-F647-98EF-832DB3F3893D}" srcId="{A78E7D16-78B6-7C46-800F-FE11DB175F06}" destId="{10EAA475-732B-CF42-A066-2B3741F5C8E1}" srcOrd="2" destOrd="0" parTransId="{06D4DD77-08F9-E046-A584-B90453970475}" sibTransId="{2EA3117C-D504-EA4F-B31F-59D3A6129E0A}"/>
+    <dgm:cxn modelId="{29CC202E-8886-0D49-8619-27B5E83D55BD}" type="presOf" srcId="{CD8A27C7-4C56-394E-B071-C73932E67E65}" destId="{217CA3D4-343C-C640-9E97-CC40EB83FFF7}" srcOrd="0" destOrd="4" presId="urn:microsoft.com/office/officeart/2005/8/layout/hProcess10"/>
+    <dgm:cxn modelId="{3DD82A53-8BCA-3948-B5E3-AF7D2C41B9E0}" srcId="{A78E7D16-78B6-7C46-800F-FE11DB175F06}" destId="{50E12BBF-5AA0-644F-B601-E61D3086A2C8}" srcOrd="3" destOrd="0" parTransId="{F383AFC8-02CC-1045-A8F3-1A8183E96FDD}" sibTransId="{B9AAC628-EA64-6D47-A878-FE05684EAB69}"/>
+    <dgm:cxn modelId="{19F3E357-8116-9247-B135-D2CCD07D9AFC}" type="presOf" srcId="{B0D8EC5F-96A9-744B-9C88-C06C1A48EEBD}" destId="{F86BC782-89B9-FE43-BDDF-544A90F97177}" srcOrd="0" destOrd="2" presId="urn:microsoft.com/office/officeart/2005/8/layout/hProcess10"/>
+    <dgm:cxn modelId="{BC891A64-64C3-4A44-AF94-3069B936CC6B}" srcId="{2A87D0C4-35EC-F94C-9AA4-837F3186AFC4}" destId="{38D778D7-CA50-C740-8514-DBA88B2298C1}" srcOrd="0" destOrd="0" parTransId="{E065C4E1-B104-4246-B8B4-BFAA9785E6E4}" sibTransId="{AD942BF0-09AB-564A-BE53-4527381C8255}"/>
+    <dgm:cxn modelId="{4C313171-989A-444C-BEB1-E313DDC04215}" type="presOf" srcId="{3DAD9EA4-F0DC-2646-9C46-243D862AB68F}" destId="{217CA3D4-343C-C640-9E97-CC40EB83FFF7}" srcOrd="0" destOrd="3" presId="urn:microsoft.com/office/officeart/2005/8/layout/hProcess10"/>
+    <dgm:cxn modelId="{613FDE7F-5B07-F54A-AD0B-C08494061379}" srcId="{A78E7D16-78B6-7C46-800F-FE11DB175F06}" destId="{00380ADF-FEBA-4A4E-8339-67454BD45896}" srcOrd="5" destOrd="0" parTransId="{56768CC3-97BD-9344-80CD-51174F5BD890}" sibTransId="{8E53C202-57E8-184A-95B0-F33B9A5168BE}"/>
+    <dgm:cxn modelId="{DB9AED7F-675D-494D-8EAF-18939CFFC0FF}" srcId="{38D778D7-CA50-C740-8514-DBA88B2298C1}" destId="{084F8D35-FD35-8447-9747-6B9096257E84}" srcOrd="1" destOrd="0" parTransId="{C87F144E-32B6-CE4D-87C0-AE6CC4087979}" sibTransId="{7DEFFC24-56B4-CC4B-A351-8E7A46AE83F6}"/>
+    <dgm:cxn modelId="{D5070883-F77E-6B45-9837-0000905299FF}" srcId="{2A87D0C4-35EC-F94C-9AA4-837F3186AFC4}" destId="{A78E7D16-78B6-7C46-800F-FE11DB175F06}" srcOrd="1" destOrd="0" parTransId="{C4C82EB1-7F41-0D40-B1DE-66D891988335}" sibTransId="{D09252C4-ED49-6F4B-9136-5DBEF1D66FD9}"/>
+    <dgm:cxn modelId="{ABA38983-C6E6-9341-8EC3-9720E112162B}" type="presOf" srcId="{38D778D7-CA50-C740-8514-DBA88B2298C1}" destId="{217CA3D4-343C-C640-9E97-CC40EB83FFF7}" srcOrd="0" destOrd="0" presId="urn:microsoft.com/office/officeart/2005/8/layout/hProcess10"/>
+    <dgm:cxn modelId="{68A3BB85-3F68-7E4B-B45B-611011E3BD49}" type="presOf" srcId="{AD942BF0-09AB-564A-BE53-4527381C8255}" destId="{49118BB1-65E6-D342-A6AC-C7D69ABA6CBA}" srcOrd="0" destOrd="0" presId="urn:microsoft.com/office/officeart/2005/8/layout/hProcess10"/>
+    <dgm:cxn modelId="{24BAD788-00C6-C84C-943D-0C70BDC5CA88}" type="presOf" srcId="{10EAA475-732B-CF42-A066-2B3741F5C8E1}" destId="{F86BC782-89B9-FE43-BDDF-544A90F97177}" srcOrd="0" destOrd="3" presId="urn:microsoft.com/office/officeart/2005/8/layout/hProcess10"/>
+    <dgm:cxn modelId="{1C042C89-A9E4-0243-8B96-8D0B568B502F}" type="presOf" srcId="{50E12BBF-5AA0-644F-B601-E61D3086A2C8}" destId="{F86BC782-89B9-FE43-BDDF-544A90F97177}" srcOrd="0" destOrd="4" presId="urn:microsoft.com/office/officeart/2005/8/layout/hProcess10"/>
+    <dgm:cxn modelId="{4823C38B-8101-0D47-9819-AB75EF191D10}" type="presOf" srcId="{96C21C60-D13D-5247-B8C5-2A55AC7BD79A}" destId="{F86BC782-89B9-FE43-BDDF-544A90F97177}" srcOrd="0" destOrd="5" presId="urn:microsoft.com/office/officeart/2005/8/layout/hProcess10"/>
+    <dgm:cxn modelId="{2003978C-EA54-884A-B0F6-FD47AA3754D6}" type="presOf" srcId="{E9AA91FC-AB26-7B43-82EF-BE882B65722E}" destId="{217CA3D4-343C-C640-9E97-CC40EB83FFF7}" srcOrd="0" destOrd="5" presId="urn:microsoft.com/office/officeart/2005/8/layout/hProcess10"/>
+    <dgm:cxn modelId="{6848178F-0D41-EB4A-B649-A66D0F21F1EC}" type="presOf" srcId="{D818487A-AF5C-BB40-91B8-F7FBC3847D1A}" destId="{F86BC782-89B9-FE43-BDDF-544A90F97177}" srcOrd="0" destOrd="1" presId="urn:microsoft.com/office/officeart/2005/8/layout/hProcess10"/>
+    <dgm:cxn modelId="{4C34488F-B6A7-B84B-A66D-409A86A4FD58}" srcId="{38D778D7-CA50-C740-8514-DBA88B2298C1}" destId="{8218485A-2F68-4847-AEBE-85F30BEE5E25}" srcOrd="0" destOrd="0" parTransId="{BD6E39CB-E398-C943-A635-DD00A4F1A9C9}" sibTransId="{6D08FF04-1609-CF4B-83BD-1E5E58438B54}"/>
+    <dgm:cxn modelId="{B9319BB7-EFD8-1548-83EF-A0330BF5C462}" srcId="{38D778D7-CA50-C740-8514-DBA88B2298C1}" destId="{3DAD9EA4-F0DC-2646-9C46-243D862AB68F}" srcOrd="2" destOrd="0" parTransId="{0E183142-1365-4845-A933-5DFE150B329D}" sibTransId="{BF752231-4FC1-2841-B14E-29F044E9D1B1}"/>
+    <dgm:cxn modelId="{3D2141C8-0A89-0F4E-A7E6-60F5E75886DB}" srcId="{38D778D7-CA50-C740-8514-DBA88B2298C1}" destId="{CD8A27C7-4C56-394E-B071-C73932E67E65}" srcOrd="3" destOrd="0" parTransId="{17E19894-3E4D-4C4A-9F06-6E7BFC956641}" sibTransId="{4337679F-B853-F248-9430-8DB7BF4DD30C}"/>
+    <dgm:cxn modelId="{AF384CD1-9C6F-6E4E-A330-92976A78C5DA}" type="presOf" srcId="{2A87D0C4-35EC-F94C-9AA4-837F3186AFC4}" destId="{89E921B5-E556-9D47-A84F-F41F5B0B05D0}" srcOrd="0" destOrd="0" presId="urn:microsoft.com/office/officeart/2005/8/layout/hProcess10"/>
+    <dgm:cxn modelId="{7563DAD1-396A-5C49-94E1-121D3CBD2E4D}" srcId="{A78E7D16-78B6-7C46-800F-FE11DB175F06}" destId="{D818487A-AF5C-BB40-91B8-F7FBC3847D1A}" srcOrd="0" destOrd="0" parTransId="{F45A4B5B-1B97-5441-95EB-89EF9BF6D7EC}" sibTransId="{0A29D372-0415-DF4F-95C1-2E7BD8623168}"/>
+    <dgm:cxn modelId="{244705D4-CB21-4444-AB25-E313A6CD38B9}" srcId="{38D778D7-CA50-C740-8514-DBA88B2298C1}" destId="{E9AA91FC-AB26-7B43-82EF-BE882B65722E}" srcOrd="4" destOrd="0" parTransId="{8ABF9FDF-5A5C-3243-81C9-CC195642AC8F}" sibTransId="{B47F7457-62FF-C641-955B-0D675BD6A340}"/>
+    <dgm:cxn modelId="{951003DD-66B4-C641-AEE5-DB452AE8C84C}" type="presOf" srcId="{A78E7D16-78B6-7C46-800F-FE11DB175F06}" destId="{F86BC782-89B9-FE43-BDDF-544A90F97177}" srcOrd="0" destOrd="0" presId="urn:microsoft.com/office/officeart/2005/8/layout/hProcess10"/>
+    <dgm:cxn modelId="{45D8D3E1-2D3D-EF4B-8E90-75096CBD0EF7}" type="presOf" srcId="{8218485A-2F68-4847-AEBE-85F30BEE5E25}" destId="{217CA3D4-343C-C640-9E97-CC40EB83FFF7}" srcOrd="0" destOrd="1" presId="urn:microsoft.com/office/officeart/2005/8/layout/hProcess10"/>
+    <dgm:cxn modelId="{F4096AE6-942B-DF44-BB60-1849DCF54190}" type="presOf" srcId="{00380ADF-FEBA-4A4E-8339-67454BD45896}" destId="{F86BC782-89B9-FE43-BDDF-544A90F97177}" srcOrd="0" destOrd="6" presId="urn:microsoft.com/office/officeart/2005/8/layout/hProcess10"/>
+    <dgm:cxn modelId="{3B946EF9-2FB7-164E-B578-EF8B06A282AF}" srcId="{A78E7D16-78B6-7C46-800F-FE11DB175F06}" destId="{B0D8EC5F-96A9-744B-9C88-C06C1A48EEBD}" srcOrd="1" destOrd="0" parTransId="{DCEBD1FD-B9DB-954C-A3A1-F88D291F6871}" sibTransId="{26CDB7B9-90A1-2E49-A8CB-797CD829CBA0}"/>
+    <dgm:cxn modelId="{531AD6FF-F5E0-4C45-95B6-3E9D6730E509}" type="presOf" srcId="{AD942BF0-09AB-564A-BE53-4527381C8255}" destId="{9E10867B-A59A-6F4C-9AC3-BF2EEA650FC5}" srcOrd="1" destOrd="0" presId="urn:microsoft.com/office/officeart/2005/8/layout/hProcess10"/>
+    <dgm:cxn modelId="{73D98C7D-CE5D-9242-B0AE-D1C713B0C538}" type="presParOf" srcId="{89E921B5-E556-9D47-A84F-F41F5B0B05D0}" destId="{38FF30A6-CBEA-7440-A2C8-A7B907642960}" srcOrd="0" destOrd="0" presId="urn:microsoft.com/office/officeart/2005/8/layout/hProcess10"/>
+    <dgm:cxn modelId="{EBB5B318-0075-104E-AF32-83E1B28A7B88}" type="presParOf" srcId="{38FF30A6-CBEA-7440-A2C8-A7B907642960}" destId="{29B5DA00-4FE6-A445-9113-EC720791850E}" srcOrd="0" destOrd="0" presId="urn:microsoft.com/office/officeart/2005/8/layout/hProcess10"/>
+    <dgm:cxn modelId="{0EE79FC0-6E1F-4E44-A09C-83EB4E9422E5}" type="presParOf" srcId="{38FF30A6-CBEA-7440-A2C8-A7B907642960}" destId="{217CA3D4-343C-C640-9E97-CC40EB83FFF7}" srcOrd="1" destOrd="0" presId="urn:microsoft.com/office/officeart/2005/8/layout/hProcess10"/>
+    <dgm:cxn modelId="{0608407C-8596-E748-AAB9-8A1B50510CBA}" type="presParOf" srcId="{89E921B5-E556-9D47-A84F-F41F5B0B05D0}" destId="{49118BB1-65E6-D342-A6AC-C7D69ABA6CBA}" srcOrd="1" destOrd="0" presId="urn:microsoft.com/office/officeart/2005/8/layout/hProcess10"/>
+    <dgm:cxn modelId="{549A548D-69A4-8247-A441-6E47DF97871E}" type="presParOf" srcId="{49118BB1-65E6-D342-A6AC-C7D69ABA6CBA}" destId="{9E10867B-A59A-6F4C-9AC3-BF2EEA650FC5}" srcOrd="0" destOrd="0" presId="urn:microsoft.com/office/officeart/2005/8/layout/hProcess10"/>
+    <dgm:cxn modelId="{C7934022-EDAD-EA4E-BC5C-4F2E3F2038EC}" type="presParOf" srcId="{89E921B5-E556-9D47-A84F-F41F5B0B05D0}" destId="{917C2998-83A5-FF40-B089-3C541909B0C5}" srcOrd="2" destOrd="0" presId="urn:microsoft.com/office/officeart/2005/8/layout/hProcess10"/>
+    <dgm:cxn modelId="{F288B24E-75E0-8C41-9481-DE4569EEC753}" type="presParOf" srcId="{917C2998-83A5-FF40-B089-3C541909B0C5}" destId="{D0822ED5-105B-194E-B77B-CF437F9D1BDB}" srcOrd="0" destOrd="0" presId="urn:microsoft.com/office/officeart/2005/8/layout/hProcess10"/>
+    <dgm:cxn modelId="{ABBA4902-C35F-0C48-9377-B97532F2B248}" type="presParOf" srcId="{917C2998-83A5-FF40-B089-3C541909B0C5}" destId="{F86BC782-89B9-FE43-BDDF-544A90F97177}" srcOrd="1" destOrd="0" presId="urn:microsoft.com/office/officeart/2005/8/layout/hProcess10"/>
+  </dgm:cxnLst>
+  <dgm:bg>
+    <a:noFill/>
+  </dgm:bg>
+  <dgm:whole/>
+  <dgm:extLst>
+    <a:ext uri="http://schemas.microsoft.com/office/drawing/2008/diagram">
+      <dsp:dataModelExt xmlns:dsp="http://schemas.microsoft.com/office/drawing/2008/diagram" relId="rId13" minVer="http://schemas.openxmlformats.org/drawingml/2006/diagram"/>
     </a:ext>
   </dgm:extLst>
 </dgm:dataModel>
@@ -2478,6 +4065,621 @@
       <dsp:txXfrm>
         <a:off x="2297712" y="4097593"/>
         <a:ext cx="1479779" cy="998219"/>
+      </dsp:txXfrm>
+    </dsp:sp>
+  </dsp:spTree>
+</dsp:drawing>
+</file>
+
+<file path=word/diagrams/drawing2.xml><?xml version="1.0" encoding="utf-8"?>
+<dsp:drawing xmlns:dgm="http://schemas.openxmlformats.org/drawingml/2006/diagram" xmlns:dsp="http://schemas.microsoft.com/office/drawing/2008/diagram" xmlns:a="http://schemas.openxmlformats.org/drawingml/2006/main">
+  <dsp:spTree>
+    <dsp:nvGrpSpPr>
+      <dsp:cNvPr id="0" name=""/>
+      <dsp:cNvGrpSpPr/>
+    </dsp:nvGrpSpPr>
+    <dsp:grpSpPr/>
+    <dsp:sp modelId="{29B5DA00-4FE6-A445-9113-EC720791850E}">
+      <dsp:nvSpPr>
+        <dsp:cNvPr id="0" name=""/>
+        <dsp:cNvSpPr/>
+      </dsp:nvSpPr>
+      <dsp:spPr>
+        <a:xfrm>
+          <a:off x="2735" y="427005"/>
+          <a:ext cx="2432905" cy="2432905"/>
+        </a:xfrm>
+        <a:prstGeom prst="roundRect">
+          <a:avLst>
+            <a:gd name="adj" fmla="val 10000"/>
+          </a:avLst>
+        </a:prstGeom>
+        <a:blipFill>
+          <a:blip xmlns:r="http://schemas.openxmlformats.org/officeDocument/2006/relationships" r:embed="rId1">
+            <a:extLst>
+              <a:ext uri="{28A0092B-C50C-407E-A947-70E740481C1C}">
+                <a14:useLocalDpi xmlns:a14="http://schemas.microsoft.com/office/drawing/2010/main" val="0"/>
+              </a:ext>
+              <a:ext uri="{96DAC541-7B7A-43D3-8B79-37D633B846F1}">
+                <asvg:svgBlip xmlns:asvg="http://schemas.microsoft.com/office/drawing/2016/SVG/main" r:embed="rId2"/>
+              </a:ext>
+            </a:extLst>
+          </a:blip>
+          <a:srcRect/>
+          <a:stretch>
+            <a:fillRect t="-8000" b="-8000"/>
+          </a:stretch>
+        </a:blipFill>
+        <a:ln>
+          <a:noFill/>
+        </a:ln>
+        <a:effectLst>
+          <a:outerShdw blurRad="57150" dist="19050" dir="5400000" algn="ctr" rotWithShape="0">
+            <a:srgbClr val="000000">
+              <a:alpha val="63000"/>
+            </a:srgbClr>
+          </a:outerShdw>
+        </a:effectLst>
+      </dsp:spPr>
+      <dsp:style>
+        <a:lnRef idx="0">
+          <a:scrgbClr r="0" g="0" b="0"/>
+        </a:lnRef>
+        <a:fillRef idx="1">
+          <a:scrgbClr r="0" g="0" b="0"/>
+        </a:fillRef>
+        <a:effectRef idx="3">
+          <a:scrgbClr r="0" g="0" b="0"/>
+        </a:effectRef>
+        <a:fontRef idx="minor"/>
+      </dsp:style>
+    </dsp:sp>
+    <dsp:sp modelId="{217CA3D4-343C-C640-9E97-CC40EB83FFF7}">
+      <dsp:nvSpPr>
+        <dsp:cNvPr id="0" name=""/>
+        <dsp:cNvSpPr/>
+      </dsp:nvSpPr>
+      <dsp:spPr>
+        <a:xfrm>
+          <a:off x="398789" y="1886749"/>
+          <a:ext cx="2432905" cy="2432905"/>
+        </a:xfrm>
+        <a:prstGeom prst="roundRect">
+          <a:avLst>
+            <a:gd name="adj" fmla="val 10000"/>
+          </a:avLst>
+        </a:prstGeom>
+        <a:gradFill rotWithShape="0">
+          <a:gsLst>
+            <a:gs pos="0">
+              <a:schemeClr val="accent2">
+                <a:hueOff val="0"/>
+                <a:satOff val="0"/>
+                <a:lumOff val="0"/>
+                <a:alphaOff val="0"/>
+                <a:satMod val="103000"/>
+                <a:lumMod val="102000"/>
+                <a:tint val="94000"/>
+              </a:schemeClr>
+            </a:gs>
+            <a:gs pos="50000">
+              <a:schemeClr val="accent2">
+                <a:hueOff val="0"/>
+                <a:satOff val="0"/>
+                <a:lumOff val="0"/>
+                <a:alphaOff val="0"/>
+                <a:satMod val="110000"/>
+                <a:lumMod val="100000"/>
+                <a:shade val="100000"/>
+              </a:schemeClr>
+            </a:gs>
+            <a:gs pos="100000">
+              <a:schemeClr val="accent2">
+                <a:hueOff val="0"/>
+                <a:satOff val="0"/>
+                <a:lumOff val="0"/>
+                <a:alphaOff val="0"/>
+                <a:lumMod val="99000"/>
+                <a:satMod val="120000"/>
+                <a:shade val="78000"/>
+              </a:schemeClr>
+            </a:gs>
+          </a:gsLst>
+          <a:lin ang="5400000" scaled="0"/>
+        </a:gradFill>
+        <a:ln>
+          <a:noFill/>
+        </a:ln>
+        <a:effectLst>
+          <a:outerShdw blurRad="57150" dist="19050" dir="5400000" algn="ctr" rotWithShape="0">
+            <a:srgbClr val="000000">
+              <a:alpha val="63000"/>
+            </a:srgbClr>
+          </a:outerShdw>
+        </a:effectLst>
+      </dsp:spPr>
+      <dsp:style>
+        <a:lnRef idx="0">
+          <a:scrgbClr r="0" g="0" b="0"/>
+        </a:lnRef>
+        <a:fillRef idx="3">
+          <a:scrgbClr r="0" g="0" b="0"/>
+        </a:fillRef>
+        <a:effectRef idx="3">
+          <a:scrgbClr r="0" g="0" b="0"/>
+        </a:effectRef>
+        <a:fontRef idx="minor">
+          <a:schemeClr val="lt1"/>
+        </a:fontRef>
+      </dsp:style>
+      <dsp:txBody>
+        <a:bodyPr spcFirstLastPara="0" vert="horz" wrap="square" lIns="60960" tIns="60960" rIns="60960" bIns="60960" numCol="1" spcCol="1270" anchor="t" anchorCtr="0">
+          <a:noAutofit/>
+        </a:bodyPr>
+        <a:lstStyle/>
+        <a:p>
+          <a:pPr marL="0" lvl="0" indent="0" algn="l" defTabSz="711200">
+            <a:lnSpc>
+              <a:spcPct val="90000"/>
+            </a:lnSpc>
+            <a:spcBef>
+              <a:spcPct val="0"/>
+            </a:spcBef>
+            <a:spcAft>
+              <a:spcPct val="35000"/>
+            </a:spcAft>
+            <a:buNone/>
+          </a:pPr>
+          <a:r>
+            <a:rPr lang="en-US" sz="1600" b="1" kern="1200">
+              <a:solidFill>
+                <a:sysClr val="windowText" lastClr="000000"/>
+              </a:solidFill>
+            </a:rPr>
+            <a:t>Benefits</a:t>
+          </a:r>
+        </a:p>
+        <a:p>
+          <a:pPr marL="171450" lvl="1" indent="-171450" algn="l" defTabSz="711200">
+            <a:lnSpc>
+              <a:spcPct val="90000"/>
+            </a:lnSpc>
+            <a:spcBef>
+              <a:spcPct val="0"/>
+            </a:spcBef>
+            <a:spcAft>
+              <a:spcPct val="15000"/>
+            </a:spcAft>
+            <a:buChar char="•"/>
+          </a:pPr>
+          <a:r>
+            <a:rPr lang="en-US" sz="1600" kern="1200"/>
+            <a:t>Expert Guidance</a:t>
+          </a:r>
+        </a:p>
+        <a:p>
+          <a:pPr marL="171450" lvl="1" indent="-171450" algn="l" defTabSz="711200">
+            <a:lnSpc>
+              <a:spcPct val="90000"/>
+            </a:lnSpc>
+            <a:spcBef>
+              <a:spcPct val="0"/>
+            </a:spcBef>
+            <a:spcAft>
+              <a:spcPct val="15000"/>
+            </a:spcAft>
+            <a:buChar char="•"/>
+          </a:pPr>
+          <a:r>
+            <a:rPr lang="en-US" sz="1600" kern="1200"/>
+            <a:t>Encourages Collaboration</a:t>
+          </a:r>
+        </a:p>
+        <a:p>
+          <a:pPr marL="171450" lvl="1" indent="-171450" algn="l" defTabSz="711200">
+            <a:lnSpc>
+              <a:spcPct val="90000"/>
+            </a:lnSpc>
+            <a:spcBef>
+              <a:spcPct val="0"/>
+            </a:spcBef>
+            <a:spcAft>
+              <a:spcPct val="15000"/>
+            </a:spcAft>
+            <a:buChar char="•"/>
+          </a:pPr>
+          <a:r>
+            <a:rPr lang="en-US" sz="1600" kern="1200"/>
+            <a:t>Systematic and Transparent </a:t>
+          </a:r>
+        </a:p>
+        <a:p>
+          <a:pPr marL="171450" lvl="1" indent="-171450" algn="l" defTabSz="711200">
+            <a:lnSpc>
+              <a:spcPct val="90000"/>
+            </a:lnSpc>
+            <a:spcBef>
+              <a:spcPct val="0"/>
+            </a:spcBef>
+            <a:spcAft>
+              <a:spcPct val="15000"/>
+            </a:spcAft>
+            <a:buChar char="•"/>
+          </a:pPr>
+          <a:r>
+            <a:rPr lang="en-US" sz="1600" kern="1200"/>
+            <a:t>Flexible</a:t>
+          </a:r>
+        </a:p>
+        <a:p>
+          <a:pPr marL="171450" lvl="1" indent="-171450" algn="l" defTabSz="711200">
+            <a:lnSpc>
+              <a:spcPct val="90000"/>
+            </a:lnSpc>
+            <a:spcBef>
+              <a:spcPct val="0"/>
+            </a:spcBef>
+            <a:spcAft>
+              <a:spcPct val="15000"/>
+            </a:spcAft>
+            <a:buChar char="•"/>
+          </a:pPr>
+          <a:r>
+            <a:rPr lang="en-US" sz="1600" kern="1200"/>
+            <a:t>Reduces Variability in Care</a:t>
+          </a:r>
+        </a:p>
+      </dsp:txBody>
+      <dsp:txXfrm>
+        <a:off x="470046" y="1958006"/>
+        <a:ext cx="2290391" cy="2290391"/>
+      </dsp:txXfrm>
+    </dsp:sp>
+    <dsp:sp modelId="{49118BB1-65E6-D342-A6AC-C7D69ABA6CBA}">
+      <dsp:nvSpPr>
+        <dsp:cNvPr id="0" name=""/>
+        <dsp:cNvSpPr/>
+      </dsp:nvSpPr>
+      <dsp:spPr>
+        <a:xfrm>
+          <a:off x="2904272" y="1351162"/>
+          <a:ext cx="468631" cy="584593"/>
+        </a:xfrm>
+        <a:prstGeom prst="rightArrow">
+          <a:avLst>
+            <a:gd name="adj1" fmla="val 60000"/>
+            <a:gd name="adj2" fmla="val 50000"/>
+          </a:avLst>
+        </a:prstGeom>
+        <a:noFill/>
+        <a:ln>
+          <a:noFill/>
+        </a:ln>
+        <a:effectLst>
+          <a:outerShdw blurRad="57150" dist="19050" dir="5400000" algn="ctr" rotWithShape="0">
+            <a:srgbClr val="000000">
+              <a:alpha val="63000"/>
+            </a:srgbClr>
+          </a:outerShdw>
+        </a:effectLst>
+      </dsp:spPr>
+      <dsp:style>
+        <a:lnRef idx="0">
+          <a:scrgbClr r="0" g="0" b="0"/>
+        </a:lnRef>
+        <a:fillRef idx="3">
+          <a:scrgbClr r="0" g="0" b="0"/>
+        </a:fillRef>
+        <a:effectRef idx="3">
+          <a:scrgbClr r="0" g="0" b="0"/>
+        </a:effectRef>
+        <a:fontRef idx="minor">
+          <a:schemeClr val="lt1"/>
+        </a:fontRef>
+      </dsp:style>
+      <dsp:txBody>
+        <a:bodyPr spcFirstLastPara="0" vert="horz" wrap="square" lIns="0" tIns="0" rIns="0" bIns="0" numCol="1" spcCol="1270" anchor="ctr" anchorCtr="0">
+          <a:noAutofit/>
+        </a:bodyPr>
+        <a:lstStyle/>
+        <a:p>
+          <a:pPr marL="0" lvl="0" indent="0" algn="ctr" defTabSz="800100">
+            <a:lnSpc>
+              <a:spcPct val="90000"/>
+            </a:lnSpc>
+            <a:spcBef>
+              <a:spcPct val="0"/>
+            </a:spcBef>
+            <a:spcAft>
+              <a:spcPct val="35000"/>
+            </a:spcAft>
+            <a:buNone/>
+          </a:pPr>
+          <a:endParaRPr lang="en-US" sz="1800" kern="1200"/>
+        </a:p>
+      </dsp:txBody>
+      <dsp:txXfrm>
+        <a:off x="2904272" y="1468081"/>
+        <a:ext cx="328042" cy="350755"/>
+      </dsp:txXfrm>
+    </dsp:sp>
+    <dsp:sp modelId="{D0822ED5-105B-194E-B77B-CF437F9D1BDB}">
+      <dsp:nvSpPr>
+        <dsp:cNvPr id="0" name=""/>
+        <dsp:cNvSpPr/>
+      </dsp:nvSpPr>
+      <dsp:spPr>
+        <a:xfrm>
+          <a:off x="3774587" y="427005"/>
+          <a:ext cx="2432905" cy="2432905"/>
+        </a:xfrm>
+        <a:prstGeom prst="roundRect">
+          <a:avLst>
+            <a:gd name="adj" fmla="val 10000"/>
+          </a:avLst>
+        </a:prstGeom>
+        <a:blipFill>
+          <a:blip xmlns:r="http://schemas.openxmlformats.org/officeDocument/2006/relationships" r:embed="rId3">
+            <a:extLst>
+              <a:ext uri="{28A0092B-C50C-407E-A947-70E740481C1C}">
+                <a14:useLocalDpi xmlns:a14="http://schemas.microsoft.com/office/drawing/2010/main" val="0"/>
+              </a:ext>
+              <a:ext uri="{96DAC541-7B7A-43D3-8B79-37D633B846F1}">
+                <asvg:svgBlip xmlns:asvg="http://schemas.microsoft.com/office/drawing/2016/SVG/main" r:embed="rId4"/>
+              </a:ext>
+            </a:extLst>
+          </a:blip>
+          <a:srcRect/>
+          <a:stretch>
+            <a:fillRect/>
+          </a:stretch>
+        </a:blipFill>
+        <a:ln>
+          <a:noFill/>
+        </a:ln>
+        <a:effectLst>
+          <a:outerShdw blurRad="57150" dist="19050" dir="5400000" algn="ctr" rotWithShape="0">
+            <a:srgbClr val="000000">
+              <a:alpha val="63000"/>
+            </a:srgbClr>
+          </a:outerShdw>
+        </a:effectLst>
+      </dsp:spPr>
+      <dsp:style>
+        <a:lnRef idx="0">
+          <a:scrgbClr r="0" g="0" b="0"/>
+        </a:lnRef>
+        <a:fillRef idx="1">
+          <a:scrgbClr r="0" g="0" b="0"/>
+        </a:fillRef>
+        <a:effectRef idx="3">
+          <a:scrgbClr r="0" g="0" b="0"/>
+        </a:effectRef>
+        <a:fontRef idx="minor"/>
+      </dsp:style>
+    </dsp:sp>
+    <dsp:sp modelId="{F86BC782-89B9-FE43-BDDF-544A90F97177}">
+      <dsp:nvSpPr>
+        <dsp:cNvPr id="0" name=""/>
+        <dsp:cNvSpPr/>
+      </dsp:nvSpPr>
+      <dsp:spPr>
+        <a:xfrm>
+          <a:off x="4170642" y="1886749"/>
+          <a:ext cx="2432905" cy="2432905"/>
+        </a:xfrm>
+        <a:prstGeom prst="roundRect">
+          <a:avLst>
+            <a:gd name="adj" fmla="val 10000"/>
+          </a:avLst>
+        </a:prstGeom>
+        <a:gradFill rotWithShape="0">
+          <a:gsLst>
+            <a:gs pos="0">
+              <a:schemeClr val="accent2">
+                <a:hueOff val="-1455363"/>
+                <a:satOff val="-83928"/>
+                <a:lumOff val="8628"/>
+                <a:alphaOff val="0"/>
+                <a:satMod val="103000"/>
+                <a:lumMod val="102000"/>
+                <a:tint val="94000"/>
+              </a:schemeClr>
+            </a:gs>
+            <a:gs pos="50000">
+              <a:schemeClr val="accent2">
+                <a:hueOff val="-1455363"/>
+                <a:satOff val="-83928"/>
+                <a:lumOff val="8628"/>
+                <a:alphaOff val="0"/>
+                <a:satMod val="110000"/>
+                <a:lumMod val="100000"/>
+                <a:shade val="100000"/>
+              </a:schemeClr>
+            </a:gs>
+            <a:gs pos="100000">
+              <a:schemeClr val="accent2">
+                <a:hueOff val="-1455363"/>
+                <a:satOff val="-83928"/>
+                <a:lumOff val="8628"/>
+                <a:alphaOff val="0"/>
+                <a:lumMod val="99000"/>
+                <a:satMod val="120000"/>
+                <a:shade val="78000"/>
+              </a:schemeClr>
+            </a:gs>
+          </a:gsLst>
+          <a:lin ang="5400000" scaled="0"/>
+        </a:gradFill>
+        <a:ln>
+          <a:noFill/>
+        </a:ln>
+        <a:effectLst>
+          <a:outerShdw blurRad="57150" dist="19050" dir="5400000" algn="ctr" rotWithShape="0">
+            <a:srgbClr val="000000">
+              <a:alpha val="63000"/>
+            </a:srgbClr>
+          </a:outerShdw>
+        </a:effectLst>
+      </dsp:spPr>
+      <dsp:style>
+        <a:lnRef idx="0">
+          <a:scrgbClr r="0" g="0" b="0"/>
+        </a:lnRef>
+        <a:fillRef idx="3">
+          <a:scrgbClr r="0" g="0" b="0"/>
+        </a:fillRef>
+        <a:effectRef idx="3">
+          <a:scrgbClr r="0" g="0" b="0"/>
+        </a:effectRef>
+        <a:fontRef idx="minor">
+          <a:schemeClr val="lt1"/>
+        </a:fontRef>
+      </dsp:style>
+      <dsp:txBody>
+        <a:bodyPr spcFirstLastPara="0" vert="horz" wrap="square" lIns="60960" tIns="60960" rIns="60960" bIns="60960" numCol="1" spcCol="1270" anchor="t" anchorCtr="0">
+          <a:noAutofit/>
+        </a:bodyPr>
+        <a:lstStyle/>
+        <a:p>
+          <a:pPr marL="0" lvl="0" indent="0" algn="l" defTabSz="711200">
+            <a:lnSpc>
+              <a:spcPct val="90000"/>
+            </a:lnSpc>
+            <a:spcBef>
+              <a:spcPct val="0"/>
+            </a:spcBef>
+            <a:spcAft>
+              <a:spcPct val="35000"/>
+            </a:spcAft>
+            <a:buNone/>
+          </a:pPr>
+          <a:r>
+            <a:rPr lang="en-US" sz="1600" b="1" kern="1200">
+              <a:solidFill>
+                <a:sysClr val="windowText" lastClr="000000"/>
+              </a:solidFill>
+            </a:rPr>
+            <a:t>Limitations</a:t>
+          </a:r>
+          <a:endParaRPr lang="en-US" sz="1600" kern="1200">
+            <a:solidFill>
+              <a:sysClr val="windowText" lastClr="000000"/>
+            </a:solidFill>
+          </a:endParaRPr>
+        </a:p>
+        <a:p>
+          <a:pPr marL="171450" lvl="1" indent="-171450" algn="l" defTabSz="711200">
+            <a:lnSpc>
+              <a:spcPct val="90000"/>
+            </a:lnSpc>
+            <a:spcBef>
+              <a:spcPct val="0"/>
+            </a:spcBef>
+            <a:spcAft>
+              <a:spcPct val="15000"/>
+            </a:spcAft>
+            <a:buChar char="•"/>
+          </a:pPr>
+          <a:r>
+            <a:rPr lang="en-US" sz="1600" kern="1200"/>
+            <a:t>Subjective</a:t>
+          </a:r>
+        </a:p>
+        <a:p>
+          <a:pPr marL="171450" lvl="1" indent="-171450" algn="l" defTabSz="711200">
+            <a:lnSpc>
+              <a:spcPct val="90000"/>
+            </a:lnSpc>
+            <a:spcBef>
+              <a:spcPct val="0"/>
+            </a:spcBef>
+            <a:spcAft>
+              <a:spcPct val="15000"/>
+            </a:spcAft>
+            <a:buChar char="•"/>
+          </a:pPr>
+          <a:r>
+            <a:rPr lang="en-US" sz="1600" kern="1200"/>
+            <a:t>Panel Bias</a:t>
+          </a:r>
+        </a:p>
+        <a:p>
+          <a:pPr marL="171450" lvl="1" indent="-171450" algn="l" defTabSz="711200">
+            <a:lnSpc>
+              <a:spcPct val="90000"/>
+            </a:lnSpc>
+            <a:spcBef>
+              <a:spcPct val="0"/>
+            </a:spcBef>
+            <a:spcAft>
+              <a:spcPct val="15000"/>
+            </a:spcAft>
+            <a:buChar char="•"/>
+          </a:pPr>
+          <a:r>
+            <a:rPr lang="en-US" sz="1600" kern="1200"/>
+            <a:t>Groupthink</a:t>
+          </a:r>
+        </a:p>
+        <a:p>
+          <a:pPr marL="171450" lvl="1" indent="-171450" algn="l" defTabSz="711200">
+            <a:lnSpc>
+              <a:spcPct val="90000"/>
+            </a:lnSpc>
+            <a:spcBef>
+              <a:spcPct val="0"/>
+            </a:spcBef>
+            <a:spcAft>
+              <a:spcPct val="15000"/>
+            </a:spcAft>
+            <a:buChar char="•"/>
+          </a:pPr>
+          <a:r>
+            <a:rPr lang="en-US" sz="1600" kern="1200"/>
+            <a:t>Resource Intensive</a:t>
+          </a:r>
+        </a:p>
+        <a:p>
+          <a:pPr marL="171450" lvl="1" indent="-171450" algn="l" defTabSz="711200">
+            <a:lnSpc>
+              <a:spcPct val="90000"/>
+            </a:lnSpc>
+            <a:spcBef>
+              <a:spcPct val="0"/>
+            </a:spcBef>
+            <a:spcAft>
+              <a:spcPct val="15000"/>
+            </a:spcAft>
+            <a:buChar char="•"/>
+          </a:pPr>
+          <a:r>
+            <a:rPr lang="en-US" sz="1600" kern="1200"/>
+            <a:t>Dynamic/Evolving</a:t>
+          </a:r>
+        </a:p>
+        <a:p>
+          <a:pPr marL="171450" lvl="1" indent="-171450" algn="l" defTabSz="711200">
+            <a:lnSpc>
+              <a:spcPct val="90000"/>
+            </a:lnSpc>
+            <a:spcBef>
+              <a:spcPct val="0"/>
+            </a:spcBef>
+            <a:spcAft>
+              <a:spcPct val="15000"/>
+            </a:spcAft>
+            <a:buChar char="•"/>
+          </a:pPr>
+          <a:r>
+            <a:rPr lang="en-US" sz="1600" kern="1200"/>
+            <a:t>Lacks classical statistics</a:t>
+          </a:r>
+        </a:p>
+      </dsp:txBody>
+      <dsp:txXfrm>
+        <a:off x="4241899" y="1958006"/>
+        <a:ext cx="2290391" cy="2290391"/>
       </dsp:txXfrm>
     </dsp:sp>
   </dsp:spTree>
@@ -2711,6 +4913,246 @@
 </dgm:layoutDef>
 </file>
 
+<file path=word/diagrams/layout2.xml><?xml version="1.0" encoding="utf-8"?>
+<dgm:layoutDef xmlns:dgm="http://schemas.openxmlformats.org/drawingml/2006/diagram" xmlns:a="http://schemas.openxmlformats.org/drawingml/2006/main" uniqueId="urn:microsoft.com/office/officeart/2005/8/layout/hProcess10">
+  <dgm:title val=""/>
+  <dgm:desc val=""/>
+  <dgm:catLst>
+    <dgm:cat type="process" pri="3000"/>
+    <dgm:cat type="picture" pri="30000"/>
+    <dgm:cat type="pictureconvert" pri="30000"/>
+  </dgm:catLst>
+  <dgm:sampData>
+    <dgm:dataModel>
+      <dgm:ptLst>
+        <dgm:pt modelId="0" type="doc"/>
+        <dgm:pt modelId="1">
+          <dgm:prSet phldr="1"/>
+        </dgm:pt>
+        <dgm:pt modelId="11">
+          <dgm:prSet phldr="1"/>
+        </dgm:pt>
+        <dgm:pt modelId="12">
+          <dgm:prSet phldr="1"/>
+        </dgm:pt>
+        <dgm:pt modelId="2">
+          <dgm:prSet phldr="1"/>
+        </dgm:pt>
+        <dgm:pt modelId="21">
+          <dgm:prSet phldr="1"/>
+        </dgm:pt>
+        <dgm:pt modelId="22">
+          <dgm:prSet phldr="1"/>
+        </dgm:pt>
+        <dgm:pt modelId="3">
+          <dgm:prSet phldr="1"/>
+        </dgm:pt>
+        <dgm:pt modelId="31">
+          <dgm:prSet phldr="1"/>
+        </dgm:pt>
+        <dgm:pt modelId="32">
+          <dgm:prSet phldr="1"/>
+        </dgm:pt>
+      </dgm:ptLst>
+      <dgm:cxnLst>
+        <dgm:cxn modelId="4" srcId="0" destId="1" srcOrd="0" destOrd="0"/>
+        <dgm:cxn modelId="5" srcId="0" destId="2" srcOrd="1" destOrd="0"/>
+        <dgm:cxn modelId="6" srcId="0" destId="3" srcOrd="2" destOrd="0"/>
+        <dgm:cxn modelId="13" srcId="1" destId="11" srcOrd="0" destOrd="0"/>
+        <dgm:cxn modelId="14" srcId="1" destId="12" srcOrd="1" destOrd="0"/>
+        <dgm:cxn modelId="23" srcId="2" destId="21" srcOrd="0" destOrd="0"/>
+        <dgm:cxn modelId="24" srcId="2" destId="22" srcOrd="1" destOrd="0"/>
+        <dgm:cxn modelId="33" srcId="3" destId="31" srcOrd="0" destOrd="0"/>
+        <dgm:cxn modelId="34" srcId="3" destId="32" srcOrd="1" destOrd="0"/>
+      </dgm:cxnLst>
+      <dgm:bg/>
+      <dgm:whole/>
+    </dgm:dataModel>
+  </dgm:sampData>
+  <dgm:styleData>
+    <dgm:dataModel>
+      <dgm:ptLst>
+        <dgm:pt modelId="0" type="doc"/>
+        <dgm:pt modelId="1"/>
+        <dgm:pt modelId="11"/>
+        <dgm:pt modelId="2"/>
+        <dgm:pt modelId="21"/>
+      </dgm:ptLst>
+      <dgm:cxnLst>
+        <dgm:cxn modelId="4" srcId="0" destId="1" srcOrd="0" destOrd="0"/>
+        <dgm:cxn modelId="5" srcId="0" destId="2" srcOrd="1" destOrd="0"/>
+        <dgm:cxn modelId="13" srcId="1" destId="11" srcOrd="0" destOrd="0"/>
+        <dgm:cxn modelId="23" srcId="2" destId="21" srcOrd="0" destOrd="0"/>
+      </dgm:cxnLst>
+      <dgm:bg/>
+      <dgm:whole/>
+    </dgm:dataModel>
+  </dgm:styleData>
+  <dgm:clrData>
+    <dgm:dataModel>
+      <dgm:ptLst>
+        <dgm:pt modelId="0" type="doc"/>
+        <dgm:pt modelId="1"/>
+        <dgm:pt modelId="11"/>
+        <dgm:pt modelId="2"/>
+        <dgm:pt modelId="21"/>
+        <dgm:pt modelId="3"/>
+        <dgm:pt modelId="31"/>
+        <dgm:pt modelId="4"/>
+        <dgm:pt modelId="41"/>
+      </dgm:ptLst>
+      <dgm:cxnLst>
+        <dgm:cxn modelId="5" srcId="0" destId="1" srcOrd="0" destOrd="0"/>
+        <dgm:cxn modelId="6" srcId="0" destId="2" srcOrd="1" destOrd="0"/>
+        <dgm:cxn modelId="7" srcId="0" destId="3" srcOrd="2" destOrd="0"/>
+        <dgm:cxn modelId="8" srcId="0" destId="4" srcOrd="3" destOrd="0"/>
+        <dgm:cxn modelId="13" srcId="1" destId="11" srcOrd="0" destOrd="0"/>
+        <dgm:cxn modelId="23" srcId="2" destId="21" srcOrd="0" destOrd="0"/>
+        <dgm:cxn modelId="33" srcId="3" destId="31" srcOrd="0" destOrd="0"/>
+        <dgm:cxn modelId="43" srcId="4" destId="41" srcOrd="0" destOrd="0"/>
+      </dgm:cxnLst>
+      <dgm:bg/>
+      <dgm:whole/>
+    </dgm:dataModel>
+  </dgm:clrData>
+  <dgm:layoutNode name="Name0">
+    <dgm:varLst>
+      <dgm:dir/>
+      <dgm:resizeHandles val="exact"/>
+    </dgm:varLst>
+    <dgm:choose name="Name1">
+      <dgm:if name="Name2" func="var" arg="dir" op="equ" val="norm">
+        <dgm:alg type="lin"/>
+      </dgm:if>
+      <dgm:else name="Name3">
+        <dgm:alg type="lin">
+          <dgm:param type="linDir" val="fromR"/>
+        </dgm:alg>
+      </dgm:else>
+    </dgm:choose>
+    <dgm:shape xmlns:r="http://schemas.openxmlformats.org/officeDocument/2006/relationships" r:blip="">
+      <dgm:adjLst/>
+    </dgm:shape>
+    <dgm:presOf/>
+    <dgm:constrLst>
+      <dgm:constr type="w" for="ch" forName="composite" refType="w"/>
+      <dgm:constr type="w" for="ch" ptType="sibTrans" refType="w" refFor="ch" refForName="composite" op="equ" fact="0.3333"/>
+      <dgm:constr type="primFontSz" for="des" forName="txNode" op="equ" val="65"/>
+      <dgm:constr type="primFontSz" for="des" forName="connTx" op="equ" val="55"/>
+      <dgm:constr type="primFontSz" for="des" forName="connTx" refType="primFontSz" refFor="des" refForName="txNode" op="lte" fact="0.8"/>
+    </dgm:constrLst>
+    <dgm:ruleLst/>
+    <dgm:forEach name="Name4" axis="ch" ptType="node">
+      <dgm:layoutNode name="composite">
+        <dgm:alg type="composite"/>
+        <dgm:shape xmlns:r="http://schemas.openxmlformats.org/officeDocument/2006/relationships" r:blip="">
+          <dgm:adjLst/>
+        </dgm:shape>
+        <dgm:presOf/>
+        <dgm:choose name="Name5">
+          <dgm:if name="Name6" func="var" arg="dir" op="equ" val="norm">
+            <dgm:constrLst>
+              <dgm:constr type="l" for="ch" forName="imagSh"/>
+              <dgm:constr type="w" for="ch" forName="imagSh" refType="w" fact="0.86"/>
+              <dgm:constr type="t" for="ch" forName="imagSh"/>
+              <dgm:constr type="h" for="ch" forName="imagSh" refType="w" refFor="ch" refForName="imagSh"/>
+              <dgm:constr type="l" for="ch" forName="txNode" refType="w" fact="0.14"/>
+              <dgm:constr type="w" for="ch" forName="txNode" refType="w" refFor="ch" refForName="imagSh"/>
+              <dgm:constr type="t" for="ch" forName="txNode" refType="h" refFor="ch" refForName="imagSh" fact="0.6"/>
+              <dgm:constr type="h" for="ch" forName="txNode" refType="h" refFor="ch" refForName="imagSh"/>
+            </dgm:constrLst>
+          </dgm:if>
+          <dgm:else name="Name7">
+            <dgm:constrLst>
+              <dgm:constr type="l" for="ch" forName="imagSh" refType="w" fact="0.14"/>
+              <dgm:constr type="w" for="ch" forName="imagSh" refType="w" fact="0.86"/>
+              <dgm:constr type="t" for="ch" forName="imagSh"/>
+              <dgm:constr type="h" for="ch" forName="imagSh" refType="w" refFor="ch" refForName="imagSh"/>
+              <dgm:constr type="l" for="ch" forName="txNode"/>
+              <dgm:constr type="w" for="ch" forName="txNode" refType="w" refFor="ch" refForName="imagSh"/>
+              <dgm:constr type="t" for="ch" forName="txNode" refType="h" refFor="ch" refForName="imagSh" fact="0.6"/>
+              <dgm:constr type="h" for="ch" forName="txNode" refType="h" refFor="ch" refForName="imagSh"/>
+            </dgm:constrLst>
+          </dgm:else>
+        </dgm:choose>
+        <dgm:ruleLst/>
+        <dgm:layoutNode name="imagSh" styleLbl="bgImgPlace1">
+          <dgm:alg type="sp"/>
+          <dgm:shape xmlns:r="http://schemas.openxmlformats.org/officeDocument/2006/relationships" type="roundRect" r:blip="" blipPhldr="1">
+            <dgm:adjLst>
+              <dgm:adj idx="1" val="0.1"/>
+            </dgm:adjLst>
+          </dgm:shape>
+          <dgm:presOf/>
+          <dgm:constrLst/>
+          <dgm:ruleLst/>
+        </dgm:layoutNode>
+        <dgm:layoutNode name="txNode" styleLbl="node1">
+          <dgm:varLst>
+            <dgm:bulletEnabled val="1"/>
+          </dgm:varLst>
+          <dgm:alg type="tx"/>
+          <dgm:shape xmlns:r="http://schemas.openxmlformats.org/officeDocument/2006/relationships" type="roundRect" r:blip="">
+            <dgm:adjLst>
+              <dgm:adj idx="1" val="0.1"/>
+            </dgm:adjLst>
+          </dgm:shape>
+          <dgm:presOf axis="desOrSelf" ptType="node"/>
+          <dgm:constrLst>
+            <dgm:constr type="tMarg" refType="primFontSz" fact="0.3"/>
+            <dgm:constr type="bMarg" refType="primFontSz" fact="0.3"/>
+            <dgm:constr type="lMarg" refType="primFontSz" fact="0.3"/>
+            <dgm:constr type="rMarg" refType="primFontSz" fact="0.3"/>
+          </dgm:constrLst>
+          <dgm:ruleLst>
+            <dgm:rule type="primFontSz" val="5" fact="NaN" max="NaN"/>
+          </dgm:ruleLst>
+        </dgm:layoutNode>
+      </dgm:layoutNode>
+      <dgm:forEach name="sibTransForEach" axis="followSib" ptType="sibTrans" cnt="1">
+        <dgm:layoutNode name="sibTrans">
+          <dgm:alg type="conn">
+            <dgm:param type="begPts" val="auto"/>
+            <dgm:param type="endPts" val="auto"/>
+            <dgm:param type="srcNode" val="imagSh"/>
+            <dgm:param type="dstNode" val="imagSh"/>
+          </dgm:alg>
+          <dgm:shape xmlns:r="http://schemas.openxmlformats.org/officeDocument/2006/relationships" type="conn" r:blip="">
+            <dgm:adjLst/>
+          </dgm:shape>
+          <dgm:presOf axis="self"/>
+          <dgm:constrLst>
+            <dgm:constr type="h" refType="w" fact="0.62"/>
+            <dgm:constr type="connDist"/>
+            <dgm:constr type="begPad" refType="connDist" fact="0.35"/>
+            <dgm:constr type="endPad" refType="connDist" fact="0.3"/>
+          </dgm:constrLst>
+          <dgm:ruleLst/>
+          <dgm:layoutNode name="connTx">
+            <dgm:alg type="tx">
+              <dgm:param type="autoTxRot" val="grav"/>
+            </dgm:alg>
+            <dgm:shape xmlns:r="http://schemas.openxmlformats.org/officeDocument/2006/relationships" type="conn" r:blip="" hideGeom="1">
+              <dgm:adjLst/>
+            </dgm:shape>
+            <dgm:presOf axis="self"/>
+            <dgm:constrLst>
+              <dgm:constr type="lMarg"/>
+              <dgm:constr type="rMarg"/>
+              <dgm:constr type="tMarg"/>
+              <dgm:constr type="bMarg"/>
+            </dgm:constrLst>
+            <dgm:ruleLst>
+              <dgm:rule type="primFontSz" val="5" fact="NaN" max="NaN"/>
+            </dgm:ruleLst>
+          </dgm:layoutNode>
+        </dgm:layoutNode>
+      </dgm:forEach>
+    </dgm:forEach>
+  </dgm:layoutNode>
+</dgm:layoutDef>
+</file>
+
 <file path=word/diagrams/quickStyle1.xml><?xml version="1.0" encoding="utf-8"?>
 <dgm:styleDef xmlns:dgm="http://schemas.openxmlformats.org/drawingml/2006/diagram" xmlns:a="http://schemas.openxmlformats.org/drawingml/2006/main" uniqueId="urn:microsoft.com/office/officeart/2005/8/quickstyle/simple1">
   <dgm:title val=""/>
@@ -3717,6 +6159,1040 @@
         <a:scrgbClr r="0" g="0" b="0"/>
       </a:fillRef>
       <a:effectRef idx="0">
+        <a:scrgbClr r="0" g="0" b="0"/>
+      </a:effectRef>
+      <a:fontRef idx="minor"/>
+    </dgm:style>
+  </dgm:styleLbl>
+  <dgm:styleLbl name="revTx">
+    <dgm:scene3d>
+      <a:camera prst="orthographicFront"/>
+      <a:lightRig rig="threePt" dir="t"/>
+    </dgm:scene3d>
+    <dgm:sp3d/>
+    <dgm:txPr/>
+    <dgm:style>
+      <a:lnRef idx="0">
+        <a:scrgbClr r="0" g="0" b="0"/>
+      </a:lnRef>
+      <a:fillRef idx="0">
+        <a:scrgbClr r="0" g="0" b="0"/>
+      </a:fillRef>
+      <a:effectRef idx="0">
+        <a:scrgbClr r="0" g="0" b="0"/>
+      </a:effectRef>
+      <a:fontRef idx="minor"/>
+    </dgm:style>
+  </dgm:styleLbl>
+</dgm:styleDef>
+</file>
+
+<file path=word/diagrams/quickStyle2.xml><?xml version="1.0" encoding="utf-8"?>
+<dgm:styleDef xmlns:dgm="http://schemas.openxmlformats.org/drawingml/2006/diagram" xmlns:a="http://schemas.openxmlformats.org/drawingml/2006/main" uniqueId="urn:microsoft.com/office/officeart/2005/8/quickstyle/simple5">
+  <dgm:title val=""/>
+  <dgm:desc val=""/>
+  <dgm:catLst>
+    <dgm:cat type="simple" pri="10500"/>
+  </dgm:catLst>
+  <dgm:scene3d>
+    <a:camera prst="orthographicFront"/>
+    <a:lightRig rig="threePt" dir="t"/>
+  </dgm:scene3d>
+  <dgm:styleLbl name="node0">
+    <dgm:scene3d>
+      <a:camera prst="orthographicFront"/>
+      <a:lightRig rig="threePt" dir="t"/>
+    </dgm:scene3d>
+    <dgm:sp3d/>
+    <dgm:txPr/>
+    <dgm:style>
+      <a:lnRef idx="0">
+        <a:scrgbClr r="0" g="0" b="0"/>
+      </a:lnRef>
+      <a:fillRef idx="3">
+        <a:scrgbClr r="0" g="0" b="0"/>
+      </a:fillRef>
+      <a:effectRef idx="3">
+        <a:scrgbClr r="0" g="0" b="0"/>
+      </a:effectRef>
+      <a:fontRef idx="minor">
+        <a:schemeClr val="lt1"/>
+      </a:fontRef>
+    </dgm:style>
+  </dgm:styleLbl>
+  <dgm:styleLbl name="lnNode1">
+    <dgm:scene3d>
+      <a:camera prst="orthographicFront"/>
+      <a:lightRig rig="threePt" dir="t"/>
+    </dgm:scene3d>
+    <dgm:sp3d/>
+    <dgm:txPr/>
+    <dgm:style>
+      <a:lnRef idx="0">
+        <a:scrgbClr r="0" g="0" b="0"/>
+      </a:lnRef>
+      <a:fillRef idx="3">
+        <a:scrgbClr r="0" g="0" b="0"/>
+      </a:fillRef>
+      <a:effectRef idx="3">
+        <a:scrgbClr r="0" g="0" b="0"/>
+      </a:effectRef>
+      <a:fontRef idx="minor">
+        <a:schemeClr val="lt1"/>
+      </a:fontRef>
+    </dgm:style>
+  </dgm:styleLbl>
+  <dgm:styleLbl name="vennNode1">
+    <dgm:scene3d>
+      <a:camera prst="orthographicFront"/>
+      <a:lightRig rig="threePt" dir="t"/>
+    </dgm:scene3d>
+    <dgm:sp3d/>
+    <dgm:txPr/>
+    <dgm:style>
+      <a:lnRef idx="0">
+        <a:scrgbClr r="0" g="0" b="0"/>
+      </a:lnRef>
+      <a:fillRef idx="3">
+        <a:scrgbClr r="0" g="0" b="0"/>
+      </a:fillRef>
+      <a:effectRef idx="3">
+        <a:scrgbClr r="0" g="0" b="0"/>
+      </a:effectRef>
+      <a:fontRef idx="minor">
+        <a:schemeClr val="tx1"/>
+      </a:fontRef>
+    </dgm:style>
+  </dgm:styleLbl>
+  <dgm:styleLbl name="alignNode1">
+    <dgm:scene3d>
+      <a:camera prst="orthographicFront"/>
+      <a:lightRig rig="threePt" dir="t"/>
+    </dgm:scene3d>
+    <dgm:sp3d/>
+    <dgm:txPr/>
+    <dgm:style>
+      <a:lnRef idx="1">
+        <a:scrgbClr r="0" g="0" b="0"/>
+      </a:lnRef>
+      <a:fillRef idx="3">
+        <a:scrgbClr r="0" g="0" b="0"/>
+      </a:fillRef>
+      <a:effectRef idx="3">
+        <a:scrgbClr r="0" g="0" b="0"/>
+      </a:effectRef>
+      <a:fontRef idx="minor">
+        <a:schemeClr val="lt1"/>
+      </a:fontRef>
+    </dgm:style>
+  </dgm:styleLbl>
+  <dgm:styleLbl name="node1">
+    <dgm:scene3d>
+      <a:camera prst="orthographicFront"/>
+      <a:lightRig rig="threePt" dir="t"/>
+    </dgm:scene3d>
+    <dgm:sp3d/>
+    <dgm:txPr/>
+    <dgm:style>
+      <a:lnRef idx="0">
+        <a:scrgbClr r="0" g="0" b="0"/>
+      </a:lnRef>
+      <a:fillRef idx="3">
+        <a:scrgbClr r="0" g="0" b="0"/>
+      </a:fillRef>
+      <a:effectRef idx="3">
+        <a:scrgbClr r="0" g="0" b="0"/>
+      </a:effectRef>
+      <a:fontRef idx="minor">
+        <a:schemeClr val="lt1"/>
+      </a:fontRef>
+    </dgm:style>
+  </dgm:styleLbl>
+  <dgm:styleLbl name="node2">
+    <dgm:scene3d>
+      <a:camera prst="orthographicFront"/>
+      <a:lightRig rig="threePt" dir="t"/>
+    </dgm:scene3d>
+    <dgm:sp3d/>
+    <dgm:txPr/>
+    <dgm:style>
+      <a:lnRef idx="0">
+        <a:scrgbClr r="0" g="0" b="0"/>
+      </a:lnRef>
+      <a:fillRef idx="3">
+        <a:scrgbClr r="0" g="0" b="0"/>
+      </a:fillRef>
+      <a:effectRef idx="3">
+        <a:scrgbClr r="0" g="0" b="0"/>
+      </a:effectRef>
+      <a:fontRef idx="minor">
+        <a:schemeClr val="lt1"/>
+      </a:fontRef>
+    </dgm:style>
+  </dgm:styleLbl>
+  <dgm:styleLbl name="node3">
+    <dgm:scene3d>
+      <a:camera prst="orthographicFront"/>
+      <a:lightRig rig="threePt" dir="t"/>
+    </dgm:scene3d>
+    <dgm:sp3d/>
+    <dgm:txPr/>
+    <dgm:style>
+      <a:lnRef idx="0">
+        <a:scrgbClr r="0" g="0" b="0"/>
+      </a:lnRef>
+      <a:fillRef idx="3">
+        <a:scrgbClr r="0" g="0" b="0"/>
+      </a:fillRef>
+      <a:effectRef idx="3">
+        <a:scrgbClr r="0" g="0" b="0"/>
+      </a:effectRef>
+      <a:fontRef idx="minor">
+        <a:schemeClr val="lt1"/>
+      </a:fontRef>
+    </dgm:style>
+  </dgm:styleLbl>
+  <dgm:styleLbl name="node4">
+    <dgm:scene3d>
+      <a:camera prst="orthographicFront"/>
+      <a:lightRig rig="threePt" dir="t"/>
+    </dgm:scene3d>
+    <dgm:sp3d/>
+    <dgm:txPr/>
+    <dgm:style>
+      <a:lnRef idx="0">
+        <a:scrgbClr r="0" g="0" b="0"/>
+      </a:lnRef>
+      <a:fillRef idx="3">
+        <a:scrgbClr r="0" g="0" b="0"/>
+      </a:fillRef>
+      <a:effectRef idx="3">
+        <a:scrgbClr r="0" g="0" b="0"/>
+      </a:effectRef>
+      <a:fontRef idx="minor">
+        <a:schemeClr val="lt1"/>
+      </a:fontRef>
+    </dgm:style>
+  </dgm:styleLbl>
+  <dgm:styleLbl name="fgImgPlace1">
+    <dgm:scene3d>
+      <a:camera prst="orthographicFront"/>
+      <a:lightRig rig="threePt" dir="t"/>
+    </dgm:scene3d>
+    <dgm:sp3d/>
+    <dgm:txPr/>
+    <dgm:style>
+      <a:lnRef idx="0">
+        <a:scrgbClr r="0" g="0" b="0"/>
+      </a:lnRef>
+      <a:fillRef idx="1">
+        <a:scrgbClr r="0" g="0" b="0"/>
+      </a:fillRef>
+      <a:effectRef idx="3">
+        <a:scrgbClr r="0" g="0" b="0"/>
+      </a:effectRef>
+      <a:fontRef idx="minor"/>
+    </dgm:style>
+  </dgm:styleLbl>
+  <dgm:styleLbl name="alignImgPlace1">
+    <dgm:scene3d>
+      <a:camera prst="orthographicFront"/>
+      <a:lightRig rig="threePt" dir="t"/>
+    </dgm:scene3d>
+    <dgm:sp3d/>
+    <dgm:txPr/>
+    <dgm:style>
+      <a:lnRef idx="0">
+        <a:scrgbClr r="0" g="0" b="0"/>
+      </a:lnRef>
+      <a:fillRef idx="1">
+        <a:scrgbClr r="0" g="0" b="0"/>
+      </a:fillRef>
+      <a:effectRef idx="3">
+        <a:scrgbClr r="0" g="0" b="0"/>
+      </a:effectRef>
+      <a:fontRef idx="minor"/>
+    </dgm:style>
+  </dgm:styleLbl>
+  <dgm:styleLbl name="bgImgPlace1">
+    <dgm:scene3d>
+      <a:camera prst="orthographicFront"/>
+      <a:lightRig rig="threePt" dir="t"/>
+    </dgm:scene3d>
+    <dgm:sp3d/>
+    <dgm:txPr/>
+    <dgm:style>
+      <a:lnRef idx="0">
+        <a:scrgbClr r="0" g="0" b="0"/>
+      </a:lnRef>
+      <a:fillRef idx="1">
+        <a:scrgbClr r="0" g="0" b="0"/>
+      </a:fillRef>
+      <a:effectRef idx="3">
+        <a:scrgbClr r="0" g="0" b="0"/>
+      </a:effectRef>
+      <a:fontRef idx="minor"/>
+    </dgm:style>
+  </dgm:styleLbl>
+  <dgm:styleLbl name="sibTrans2D1">
+    <dgm:scene3d>
+      <a:camera prst="orthographicFront"/>
+      <a:lightRig rig="threePt" dir="t"/>
+    </dgm:scene3d>
+    <dgm:sp3d/>
+    <dgm:txPr/>
+    <dgm:style>
+      <a:lnRef idx="0">
+        <a:scrgbClr r="0" g="0" b="0"/>
+      </a:lnRef>
+      <a:fillRef idx="3">
+        <a:scrgbClr r="0" g="0" b="0"/>
+      </a:fillRef>
+      <a:effectRef idx="3">
+        <a:scrgbClr r="0" g="0" b="0"/>
+      </a:effectRef>
+      <a:fontRef idx="minor">
+        <a:schemeClr val="lt1"/>
+      </a:fontRef>
+    </dgm:style>
+  </dgm:styleLbl>
+  <dgm:styleLbl name="fgSibTrans2D1">
+    <dgm:scene3d>
+      <a:camera prst="orthographicFront"/>
+      <a:lightRig rig="threePt" dir="t"/>
+    </dgm:scene3d>
+    <dgm:sp3d/>
+    <dgm:txPr/>
+    <dgm:style>
+      <a:lnRef idx="0">
+        <a:scrgbClr r="0" g="0" b="0"/>
+      </a:lnRef>
+      <a:fillRef idx="3">
+        <a:scrgbClr r="0" g="0" b="0"/>
+      </a:fillRef>
+      <a:effectRef idx="3">
+        <a:scrgbClr r="0" g="0" b="0"/>
+      </a:effectRef>
+      <a:fontRef idx="minor">
+        <a:schemeClr val="lt1"/>
+      </a:fontRef>
+    </dgm:style>
+  </dgm:styleLbl>
+  <dgm:styleLbl name="bgSibTrans2D1">
+    <dgm:scene3d>
+      <a:camera prst="orthographicFront"/>
+      <a:lightRig rig="threePt" dir="t"/>
+    </dgm:scene3d>
+    <dgm:sp3d/>
+    <dgm:txPr/>
+    <dgm:style>
+      <a:lnRef idx="0">
+        <a:scrgbClr r="0" g="0" b="0"/>
+      </a:lnRef>
+      <a:fillRef idx="3">
+        <a:scrgbClr r="0" g="0" b="0"/>
+      </a:fillRef>
+      <a:effectRef idx="3">
+        <a:scrgbClr r="0" g="0" b="0"/>
+      </a:effectRef>
+      <a:fontRef idx="minor">
+        <a:schemeClr val="lt1"/>
+      </a:fontRef>
+    </dgm:style>
+  </dgm:styleLbl>
+  <dgm:styleLbl name="sibTrans1D1">
+    <dgm:scene3d>
+      <a:camera prst="orthographicFront"/>
+      <a:lightRig rig="threePt" dir="t"/>
+    </dgm:scene3d>
+    <dgm:sp3d/>
+    <dgm:txPr/>
+    <dgm:style>
+      <a:lnRef idx="1">
+        <a:scrgbClr r="0" g="0" b="0"/>
+      </a:lnRef>
+      <a:fillRef idx="0">
+        <a:scrgbClr r="0" g="0" b="0"/>
+      </a:fillRef>
+      <a:effectRef idx="0">
+        <a:scrgbClr r="0" g="0" b="0"/>
+      </a:effectRef>
+      <a:fontRef idx="minor"/>
+    </dgm:style>
+  </dgm:styleLbl>
+  <dgm:styleLbl name="callout">
+    <dgm:scene3d>
+      <a:camera prst="orthographicFront"/>
+      <a:lightRig rig="threePt" dir="t"/>
+    </dgm:scene3d>
+    <dgm:sp3d/>
+    <dgm:txPr/>
+    <dgm:style>
+      <a:lnRef idx="1">
+        <a:scrgbClr r="0" g="0" b="0"/>
+      </a:lnRef>
+      <a:fillRef idx="0">
+        <a:scrgbClr r="0" g="0" b="0"/>
+      </a:fillRef>
+      <a:effectRef idx="1">
+        <a:scrgbClr r="0" g="0" b="0"/>
+      </a:effectRef>
+      <a:fontRef idx="minor"/>
+    </dgm:style>
+  </dgm:styleLbl>
+  <dgm:styleLbl name="asst0">
+    <dgm:scene3d>
+      <a:camera prst="orthographicFront"/>
+      <a:lightRig rig="threePt" dir="t"/>
+    </dgm:scene3d>
+    <dgm:sp3d/>
+    <dgm:txPr/>
+    <dgm:style>
+      <a:lnRef idx="0">
+        <a:scrgbClr r="0" g="0" b="0"/>
+      </a:lnRef>
+      <a:fillRef idx="3">
+        <a:scrgbClr r="0" g="0" b="0"/>
+      </a:fillRef>
+      <a:effectRef idx="3">
+        <a:scrgbClr r="0" g="0" b="0"/>
+      </a:effectRef>
+      <a:fontRef idx="minor">
+        <a:schemeClr val="lt1"/>
+      </a:fontRef>
+    </dgm:style>
+  </dgm:styleLbl>
+  <dgm:styleLbl name="asst1">
+    <dgm:scene3d>
+      <a:camera prst="orthographicFront"/>
+      <a:lightRig rig="threePt" dir="t"/>
+    </dgm:scene3d>
+    <dgm:sp3d/>
+    <dgm:txPr/>
+    <dgm:style>
+      <a:lnRef idx="0">
+        <a:scrgbClr r="0" g="0" b="0"/>
+      </a:lnRef>
+      <a:fillRef idx="3">
+        <a:scrgbClr r="0" g="0" b="0"/>
+      </a:fillRef>
+      <a:effectRef idx="3">
+        <a:scrgbClr r="0" g="0" b="0"/>
+      </a:effectRef>
+      <a:fontRef idx="minor">
+        <a:schemeClr val="lt1"/>
+      </a:fontRef>
+    </dgm:style>
+  </dgm:styleLbl>
+  <dgm:styleLbl name="asst2">
+    <dgm:scene3d>
+      <a:camera prst="orthographicFront"/>
+      <a:lightRig rig="threePt" dir="t"/>
+    </dgm:scene3d>
+    <dgm:sp3d/>
+    <dgm:txPr/>
+    <dgm:style>
+      <a:lnRef idx="0">
+        <a:scrgbClr r="0" g="0" b="0"/>
+      </a:lnRef>
+      <a:fillRef idx="3">
+        <a:scrgbClr r="0" g="0" b="0"/>
+      </a:fillRef>
+      <a:effectRef idx="3">
+        <a:scrgbClr r="0" g="0" b="0"/>
+      </a:effectRef>
+      <a:fontRef idx="minor">
+        <a:schemeClr val="lt1"/>
+      </a:fontRef>
+    </dgm:style>
+  </dgm:styleLbl>
+  <dgm:styleLbl name="asst3">
+    <dgm:scene3d>
+      <a:camera prst="orthographicFront"/>
+      <a:lightRig rig="threePt" dir="t"/>
+    </dgm:scene3d>
+    <dgm:sp3d/>
+    <dgm:txPr/>
+    <dgm:style>
+      <a:lnRef idx="0">
+        <a:scrgbClr r="0" g="0" b="0"/>
+      </a:lnRef>
+      <a:fillRef idx="3">
+        <a:scrgbClr r="0" g="0" b="0"/>
+      </a:fillRef>
+      <a:effectRef idx="3">
+        <a:scrgbClr r="0" g="0" b="0"/>
+      </a:effectRef>
+      <a:fontRef idx="minor">
+        <a:schemeClr val="lt1"/>
+      </a:fontRef>
+    </dgm:style>
+  </dgm:styleLbl>
+  <dgm:styleLbl name="asst4">
+    <dgm:scene3d>
+      <a:camera prst="orthographicFront"/>
+      <a:lightRig rig="threePt" dir="t"/>
+    </dgm:scene3d>
+    <dgm:sp3d/>
+    <dgm:txPr/>
+    <dgm:style>
+      <a:lnRef idx="0">
+        <a:scrgbClr r="0" g="0" b="0"/>
+      </a:lnRef>
+      <a:fillRef idx="3">
+        <a:scrgbClr r="0" g="0" b="0"/>
+      </a:fillRef>
+      <a:effectRef idx="3">
+        <a:scrgbClr r="0" g="0" b="0"/>
+      </a:effectRef>
+      <a:fontRef idx="minor">
+        <a:schemeClr val="lt1"/>
+      </a:fontRef>
+    </dgm:style>
+  </dgm:styleLbl>
+  <dgm:styleLbl name="parChTrans2D1">
+    <dgm:scene3d>
+      <a:camera prst="orthographicFront"/>
+      <a:lightRig rig="threePt" dir="t"/>
+    </dgm:scene3d>
+    <dgm:sp3d/>
+    <dgm:txPr/>
+    <dgm:style>
+      <a:lnRef idx="0">
+        <a:scrgbClr r="0" g="0" b="0"/>
+      </a:lnRef>
+      <a:fillRef idx="3">
+        <a:scrgbClr r="0" g="0" b="0"/>
+      </a:fillRef>
+      <a:effectRef idx="3">
+        <a:scrgbClr r="0" g="0" b="0"/>
+      </a:effectRef>
+      <a:fontRef idx="minor">
+        <a:schemeClr val="lt1"/>
+      </a:fontRef>
+    </dgm:style>
+  </dgm:styleLbl>
+  <dgm:styleLbl name="parChTrans2D2">
+    <dgm:scene3d>
+      <a:camera prst="orthographicFront"/>
+      <a:lightRig rig="threePt" dir="t"/>
+    </dgm:scene3d>
+    <dgm:sp3d/>
+    <dgm:txPr/>
+    <dgm:style>
+      <a:lnRef idx="0">
+        <a:scrgbClr r="0" g="0" b="0"/>
+      </a:lnRef>
+      <a:fillRef idx="3">
+        <a:scrgbClr r="0" g="0" b="0"/>
+      </a:fillRef>
+      <a:effectRef idx="3">
+        <a:scrgbClr r="0" g="0" b="0"/>
+      </a:effectRef>
+      <a:fontRef idx="minor">
+        <a:schemeClr val="lt1"/>
+      </a:fontRef>
+    </dgm:style>
+  </dgm:styleLbl>
+  <dgm:styleLbl name="parChTrans2D3">
+    <dgm:scene3d>
+      <a:camera prst="orthographicFront"/>
+      <a:lightRig rig="threePt" dir="t"/>
+    </dgm:scene3d>
+    <dgm:sp3d/>
+    <dgm:txPr/>
+    <dgm:style>
+      <a:lnRef idx="0">
+        <a:scrgbClr r="0" g="0" b="0"/>
+      </a:lnRef>
+      <a:fillRef idx="3">
+        <a:scrgbClr r="0" g="0" b="0"/>
+      </a:fillRef>
+      <a:effectRef idx="3">
+        <a:scrgbClr r="0" g="0" b="0"/>
+      </a:effectRef>
+      <a:fontRef idx="minor">
+        <a:schemeClr val="lt1"/>
+      </a:fontRef>
+    </dgm:style>
+  </dgm:styleLbl>
+  <dgm:styleLbl name="parChTrans2D4">
+    <dgm:scene3d>
+      <a:camera prst="orthographicFront"/>
+      <a:lightRig rig="threePt" dir="t"/>
+    </dgm:scene3d>
+    <dgm:sp3d/>
+    <dgm:txPr/>
+    <dgm:style>
+      <a:lnRef idx="0">
+        <a:scrgbClr r="0" g="0" b="0"/>
+      </a:lnRef>
+      <a:fillRef idx="3">
+        <a:scrgbClr r="0" g="0" b="0"/>
+      </a:fillRef>
+      <a:effectRef idx="3">
+        <a:scrgbClr r="0" g="0" b="0"/>
+      </a:effectRef>
+      <a:fontRef idx="minor">
+        <a:schemeClr val="lt1"/>
+      </a:fontRef>
+    </dgm:style>
+  </dgm:styleLbl>
+  <dgm:styleLbl name="parChTrans1D1">
+    <dgm:scene3d>
+      <a:camera prst="orthographicFront"/>
+      <a:lightRig rig="threePt" dir="t"/>
+    </dgm:scene3d>
+    <dgm:sp3d/>
+    <dgm:txPr/>
+    <dgm:style>
+      <a:lnRef idx="2">
+        <a:scrgbClr r="0" g="0" b="0"/>
+      </a:lnRef>
+      <a:fillRef idx="0">
+        <a:scrgbClr r="0" g="0" b="0"/>
+      </a:fillRef>
+      <a:effectRef idx="0">
+        <a:scrgbClr r="0" g="0" b="0"/>
+      </a:effectRef>
+      <a:fontRef idx="minor"/>
+    </dgm:style>
+  </dgm:styleLbl>
+  <dgm:styleLbl name="parChTrans1D2">
+    <dgm:scene3d>
+      <a:camera prst="orthographicFront"/>
+      <a:lightRig rig="threePt" dir="t"/>
+    </dgm:scene3d>
+    <dgm:sp3d/>
+    <dgm:txPr/>
+    <dgm:style>
+      <a:lnRef idx="2">
+        <a:scrgbClr r="0" g="0" b="0"/>
+      </a:lnRef>
+      <a:fillRef idx="0">
+        <a:scrgbClr r="0" g="0" b="0"/>
+      </a:fillRef>
+      <a:effectRef idx="0">
+        <a:scrgbClr r="0" g="0" b="0"/>
+      </a:effectRef>
+      <a:fontRef idx="minor"/>
+    </dgm:style>
+  </dgm:styleLbl>
+  <dgm:styleLbl name="parChTrans1D3">
+    <dgm:scene3d>
+      <a:camera prst="orthographicFront"/>
+      <a:lightRig rig="threePt" dir="t"/>
+    </dgm:scene3d>
+    <dgm:sp3d/>
+    <dgm:txPr/>
+    <dgm:style>
+      <a:lnRef idx="2">
+        <a:scrgbClr r="0" g="0" b="0"/>
+      </a:lnRef>
+      <a:fillRef idx="0">
+        <a:scrgbClr r="0" g="0" b="0"/>
+      </a:fillRef>
+      <a:effectRef idx="0">
+        <a:scrgbClr r="0" g="0" b="0"/>
+      </a:effectRef>
+      <a:fontRef idx="minor"/>
+    </dgm:style>
+  </dgm:styleLbl>
+  <dgm:styleLbl name="parChTrans1D4">
+    <dgm:scene3d>
+      <a:camera prst="orthographicFront"/>
+      <a:lightRig rig="threePt" dir="t"/>
+    </dgm:scene3d>
+    <dgm:sp3d/>
+    <dgm:txPr/>
+    <dgm:style>
+      <a:lnRef idx="2">
+        <a:scrgbClr r="0" g="0" b="0"/>
+      </a:lnRef>
+      <a:fillRef idx="0">
+        <a:scrgbClr r="0" g="0" b="0"/>
+      </a:fillRef>
+      <a:effectRef idx="0">
+        <a:scrgbClr r="0" g="0" b="0"/>
+      </a:effectRef>
+      <a:fontRef idx="minor"/>
+    </dgm:style>
+  </dgm:styleLbl>
+  <dgm:styleLbl name="fgAcc1">
+    <dgm:scene3d>
+      <a:camera prst="orthographicFront"/>
+      <a:lightRig rig="threePt" dir="t"/>
+    </dgm:scene3d>
+    <dgm:sp3d/>
+    <dgm:txPr/>
+    <dgm:style>
+      <a:lnRef idx="1">
+        <a:scrgbClr r="0" g="0" b="0"/>
+      </a:lnRef>
+      <a:fillRef idx="1">
+        <a:scrgbClr r="0" g="0" b="0"/>
+      </a:fillRef>
+      <a:effectRef idx="2">
+        <a:scrgbClr r="0" g="0" b="0"/>
+      </a:effectRef>
+      <a:fontRef idx="minor"/>
+    </dgm:style>
+  </dgm:styleLbl>
+  <dgm:styleLbl name="conFgAcc1">
+    <dgm:scene3d>
+      <a:camera prst="orthographicFront"/>
+      <a:lightRig rig="threePt" dir="t"/>
+    </dgm:scene3d>
+    <dgm:sp3d/>
+    <dgm:txPr/>
+    <dgm:style>
+      <a:lnRef idx="1">
+        <a:scrgbClr r="0" g="0" b="0"/>
+      </a:lnRef>
+      <a:fillRef idx="1">
+        <a:scrgbClr r="0" g="0" b="0"/>
+      </a:fillRef>
+      <a:effectRef idx="2">
+        <a:scrgbClr r="0" g="0" b="0"/>
+      </a:effectRef>
+      <a:fontRef idx="minor"/>
+    </dgm:style>
+  </dgm:styleLbl>
+  <dgm:styleLbl name="alignAcc1">
+    <dgm:scene3d>
+      <a:camera prst="orthographicFront"/>
+      <a:lightRig rig="threePt" dir="t"/>
+    </dgm:scene3d>
+    <dgm:sp3d/>
+    <dgm:txPr/>
+    <dgm:style>
+      <a:lnRef idx="1">
+        <a:scrgbClr r="0" g="0" b="0"/>
+      </a:lnRef>
+      <a:fillRef idx="1">
+        <a:scrgbClr r="0" g="0" b="0"/>
+      </a:fillRef>
+      <a:effectRef idx="2">
+        <a:scrgbClr r="0" g="0" b="0"/>
+      </a:effectRef>
+      <a:fontRef idx="minor"/>
+    </dgm:style>
+  </dgm:styleLbl>
+  <dgm:styleLbl name="trAlignAcc1">
+    <dgm:scene3d>
+      <a:camera prst="orthographicFront"/>
+      <a:lightRig rig="threePt" dir="t"/>
+    </dgm:scene3d>
+    <dgm:sp3d/>
+    <dgm:txPr/>
+    <dgm:style>
+      <a:lnRef idx="1">
+        <a:scrgbClr r="0" g="0" b="0"/>
+      </a:lnRef>
+      <a:fillRef idx="1">
+        <a:scrgbClr r="0" g="0" b="0"/>
+      </a:fillRef>
+      <a:effectRef idx="0">
+        <a:scrgbClr r="0" g="0" b="0"/>
+      </a:effectRef>
+      <a:fontRef idx="minor"/>
+    </dgm:style>
+  </dgm:styleLbl>
+  <dgm:styleLbl name="bgAcc1">
+    <dgm:scene3d>
+      <a:camera prst="orthographicFront"/>
+      <a:lightRig rig="threePt" dir="t"/>
+    </dgm:scene3d>
+    <dgm:sp3d/>
+    <dgm:txPr/>
+    <dgm:style>
+      <a:lnRef idx="1">
+        <a:scrgbClr r="0" g="0" b="0"/>
+      </a:lnRef>
+      <a:fillRef idx="1">
+        <a:scrgbClr r="0" g="0" b="0"/>
+      </a:fillRef>
+      <a:effectRef idx="2">
+        <a:scrgbClr r="0" g="0" b="0"/>
+      </a:effectRef>
+      <a:fontRef idx="minor"/>
+    </dgm:style>
+  </dgm:styleLbl>
+  <dgm:styleLbl name="solidFgAcc1">
+    <dgm:scene3d>
+      <a:camera prst="orthographicFront"/>
+      <a:lightRig rig="threePt" dir="t"/>
+    </dgm:scene3d>
+    <dgm:sp3d/>
+    <dgm:txPr/>
+    <dgm:style>
+      <a:lnRef idx="1">
+        <a:scrgbClr r="0" g="0" b="0"/>
+      </a:lnRef>
+      <a:fillRef idx="1">
+        <a:scrgbClr r="0" g="0" b="0"/>
+      </a:fillRef>
+      <a:effectRef idx="2">
+        <a:scrgbClr r="0" g="0" b="0"/>
+      </a:effectRef>
+      <a:fontRef idx="minor"/>
+    </dgm:style>
+  </dgm:styleLbl>
+  <dgm:styleLbl name="solidAlignAcc1">
+    <dgm:scene3d>
+      <a:camera prst="orthographicFront"/>
+      <a:lightRig rig="threePt" dir="t"/>
+    </dgm:scene3d>
+    <dgm:sp3d/>
+    <dgm:txPr/>
+    <dgm:style>
+      <a:lnRef idx="1">
+        <a:scrgbClr r="0" g="0" b="0"/>
+      </a:lnRef>
+      <a:fillRef idx="1">
+        <a:scrgbClr r="0" g="0" b="0"/>
+      </a:fillRef>
+      <a:effectRef idx="3">
+        <a:scrgbClr r="0" g="0" b="0"/>
+      </a:effectRef>
+      <a:fontRef idx="minor"/>
+    </dgm:style>
+  </dgm:styleLbl>
+  <dgm:styleLbl name="solidBgAcc1">
+    <dgm:scene3d>
+      <a:camera prst="orthographicFront"/>
+      <a:lightRig rig="threePt" dir="t"/>
+    </dgm:scene3d>
+    <dgm:sp3d/>
+    <dgm:txPr/>
+    <dgm:style>
+      <a:lnRef idx="1">
+        <a:scrgbClr r="0" g="0" b="0"/>
+      </a:lnRef>
+      <a:fillRef idx="1">
+        <a:scrgbClr r="0" g="0" b="0"/>
+      </a:fillRef>
+      <a:effectRef idx="3">
+        <a:scrgbClr r="0" g="0" b="0"/>
+      </a:effectRef>
+      <a:fontRef idx="minor"/>
+    </dgm:style>
+  </dgm:styleLbl>
+  <dgm:styleLbl name="fgAccFollowNode1">
+    <dgm:scene3d>
+      <a:camera prst="orthographicFront"/>
+      <a:lightRig rig="threePt" dir="t"/>
+    </dgm:scene3d>
+    <dgm:sp3d/>
+    <dgm:txPr/>
+    <dgm:style>
+      <a:lnRef idx="1">
+        <a:scrgbClr r="0" g="0" b="0"/>
+      </a:lnRef>
+      <a:fillRef idx="1">
+        <a:scrgbClr r="0" g="0" b="0"/>
+      </a:fillRef>
+      <a:effectRef idx="2">
+        <a:scrgbClr r="0" g="0" b="0"/>
+      </a:effectRef>
+      <a:fontRef idx="minor"/>
+    </dgm:style>
+  </dgm:styleLbl>
+  <dgm:styleLbl name="alignAccFollowNode1">
+    <dgm:scene3d>
+      <a:camera prst="orthographicFront"/>
+      <a:lightRig rig="threePt" dir="t"/>
+    </dgm:scene3d>
+    <dgm:sp3d/>
+    <dgm:txPr/>
+    <dgm:style>
+      <a:lnRef idx="1">
+        <a:scrgbClr r="0" g="0" b="0"/>
+      </a:lnRef>
+      <a:fillRef idx="1">
+        <a:scrgbClr r="0" g="0" b="0"/>
+      </a:fillRef>
+      <a:effectRef idx="2">
+        <a:scrgbClr r="0" g="0" b="0"/>
+      </a:effectRef>
+      <a:fontRef idx="minor"/>
+    </dgm:style>
+  </dgm:styleLbl>
+  <dgm:styleLbl name="bgAccFollowNode1">
+    <dgm:scene3d>
+      <a:camera prst="orthographicFront"/>
+      <a:lightRig rig="threePt" dir="t"/>
+    </dgm:scene3d>
+    <dgm:sp3d/>
+    <dgm:txPr/>
+    <dgm:style>
+      <a:lnRef idx="1">
+        <a:scrgbClr r="0" g="0" b="0"/>
+      </a:lnRef>
+      <a:fillRef idx="1">
+        <a:scrgbClr r="0" g="0" b="0"/>
+      </a:fillRef>
+      <a:effectRef idx="2">
+        <a:scrgbClr r="0" g="0" b="0"/>
+      </a:effectRef>
+      <a:fontRef idx="minor"/>
+    </dgm:style>
+  </dgm:styleLbl>
+  <dgm:styleLbl name="fgAcc0">
+    <dgm:scene3d>
+      <a:camera prst="orthographicFront"/>
+      <a:lightRig rig="threePt" dir="t"/>
+    </dgm:scene3d>
+    <dgm:sp3d/>
+    <dgm:txPr/>
+    <dgm:style>
+      <a:lnRef idx="1">
+        <a:scrgbClr r="0" g="0" b="0"/>
+      </a:lnRef>
+      <a:fillRef idx="1">
+        <a:scrgbClr r="0" g="0" b="0"/>
+      </a:fillRef>
+      <a:effectRef idx="2">
+        <a:scrgbClr r="0" g="0" b="0"/>
+      </a:effectRef>
+      <a:fontRef idx="minor"/>
+    </dgm:style>
+  </dgm:styleLbl>
+  <dgm:styleLbl name="fgAcc2">
+    <dgm:scene3d>
+      <a:camera prst="orthographicFront"/>
+      <a:lightRig rig="threePt" dir="t"/>
+    </dgm:scene3d>
+    <dgm:sp3d/>
+    <dgm:txPr/>
+    <dgm:style>
+      <a:lnRef idx="1">
+        <a:scrgbClr r="0" g="0" b="0"/>
+      </a:lnRef>
+      <a:fillRef idx="1">
+        <a:scrgbClr r="0" g="0" b="0"/>
+      </a:fillRef>
+      <a:effectRef idx="2">
+        <a:scrgbClr r="0" g="0" b="0"/>
+      </a:effectRef>
+      <a:fontRef idx="minor"/>
+    </dgm:style>
+  </dgm:styleLbl>
+  <dgm:styleLbl name="fgAcc3">
+    <dgm:scene3d>
+      <a:camera prst="orthographicFront"/>
+      <a:lightRig rig="threePt" dir="t"/>
+    </dgm:scene3d>
+    <dgm:sp3d/>
+    <dgm:txPr/>
+    <dgm:style>
+      <a:lnRef idx="1">
+        <a:scrgbClr r="0" g="0" b="0"/>
+      </a:lnRef>
+      <a:fillRef idx="1">
+        <a:scrgbClr r="0" g="0" b="0"/>
+      </a:fillRef>
+      <a:effectRef idx="2">
+        <a:scrgbClr r="0" g="0" b="0"/>
+      </a:effectRef>
+      <a:fontRef idx="minor"/>
+    </dgm:style>
+  </dgm:styleLbl>
+  <dgm:styleLbl name="fgAcc4">
+    <dgm:scene3d>
+      <a:camera prst="orthographicFront"/>
+      <a:lightRig rig="threePt" dir="t"/>
+    </dgm:scene3d>
+    <dgm:sp3d/>
+    <dgm:txPr/>
+    <dgm:style>
+      <a:lnRef idx="1">
+        <a:scrgbClr r="0" g="0" b="0"/>
+      </a:lnRef>
+      <a:fillRef idx="1">
+        <a:scrgbClr r="0" g="0" b="0"/>
+      </a:fillRef>
+      <a:effectRef idx="2">
+        <a:scrgbClr r="0" g="0" b="0"/>
+      </a:effectRef>
+      <a:fontRef idx="minor"/>
+    </dgm:style>
+  </dgm:styleLbl>
+  <dgm:styleLbl name="bgShp">
+    <dgm:scene3d>
+      <a:camera prst="orthographicFront"/>
+      <a:lightRig rig="threePt" dir="t"/>
+    </dgm:scene3d>
+    <dgm:sp3d/>
+    <dgm:txPr/>
+    <dgm:style>
+      <a:lnRef idx="0">
+        <a:scrgbClr r="0" g="0" b="0"/>
+      </a:lnRef>
+      <a:fillRef idx="1">
+        <a:scrgbClr r="0" g="0" b="0"/>
+      </a:fillRef>
+      <a:effectRef idx="2">
+        <a:scrgbClr r="0" g="0" b="0"/>
+      </a:effectRef>
+      <a:fontRef idx="minor"/>
+    </dgm:style>
+  </dgm:styleLbl>
+  <dgm:styleLbl name="dkBgShp">
+    <dgm:scene3d>
+      <a:camera prst="orthographicFront"/>
+      <a:lightRig rig="threePt" dir="t"/>
+    </dgm:scene3d>
+    <dgm:sp3d/>
+    <dgm:txPr/>
+    <dgm:style>
+      <a:lnRef idx="0">
+        <a:scrgbClr r="0" g="0" b="0"/>
+      </a:lnRef>
+      <a:fillRef idx="1">
+        <a:scrgbClr r="0" g="0" b="0"/>
+      </a:fillRef>
+      <a:effectRef idx="3">
+        <a:scrgbClr r="0" g="0" b="0"/>
+      </a:effectRef>
+      <a:fontRef idx="minor"/>
+    </dgm:style>
+  </dgm:styleLbl>
+  <dgm:styleLbl name="trBgShp">
+    <dgm:scene3d>
+      <a:camera prst="orthographicFront"/>
+      <a:lightRig rig="threePt" dir="t"/>
+    </dgm:scene3d>
+    <dgm:sp3d/>
+    <dgm:txPr/>
+    <dgm:style>
+      <a:lnRef idx="0">
+        <a:scrgbClr r="0" g="0" b="0"/>
+      </a:lnRef>
+      <a:fillRef idx="1">
+        <a:scrgbClr r="0" g="0" b="0"/>
+      </a:fillRef>
+      <a:effectRef idx="0">
+        <a:scrgbClr r="0" g="0" b="0"/>
+      </a:effectRef>
+      <a:fontRef idx="minor"/>
+    </dgm:style>
+  </dgm:styleLbl>
+  <dgm:styleLbl name="fgShp">
+    <dgm:scene3d>
+      <a:camera prst="orthographicFront"/>
+      <a:lightRig rig="threePt" dir="t"/>
+    </dgm:scene3d>
+    <dgm:sp3d/>
+    <dgm:txPr/>
+    <dgm:style>
+      <a:lnRef idx="0">
+        <a:scrgbClr r="0" g="0" b="0"/>
+      </a:lnRef>
+      <a:fillRef idx="3">
+        <a:scrgbClr r="0" g="0" b="0"/>
+      </a:fillRef>
+      <a:effectRef idx="3">
         <a:scrgbClr r="0" g="0" b="0"/>
       </a:effectRef>
       <a:fontRef idx="minor"/>

</xml_diff>

<commit_message>
Updated systematic review plan
</commit_message>
<xml_diff>
--- a/Abstract and Poster/Poster Figures.docx
+++ b/Abstract and Poster/Poster Figures.docx
@@ -9,9 +9,9 @@
           <w:noProof/>
         </w:rPr>
         <w:drawing>
-          <wp:inline distT="0" distB="0" distL="0" distR="0" wp14:anchorId="7669760D" wp14:editId="5B2B6645">
-            <wp:extent cx="4003288" cy="5397190"/>
-            <wp:effectExtent l="0" t="0" r="35560" b="635"/>
+          <wp:inline distT="0" distB="0" distL="0" distR="0" wp14:anchorId="7669760D" wp14:editId="4808268E">
+            <wp:extent cx="4401671" cy="5880847"/>
+            <wp:effectExtent l="0" t="0" r="31115" b="0"/>
             <wp:docPr id="1570359297" name="Diagram 2"/>
             <wp:cNvGraphicFramePr/>
             <a:graphic xmlns:a="http://schemas.openxmlformats.org/drawingml/2006/main">
@@ -3454,8 +3454,8 @@
       </dsp:nvSpPr>
       <dsp:spPr>
         <a:xfrm>
-          <a:off x="2003" y="0"/>
-          <a:ext cx="1927364" cy="5397190"/>
+          <a:off x="2202" y="0"/>
+          <a:ext cx="2119163" cy="5880847"/>
         </a:xfrm>
         <a:prstGeom prst="roundRect">
           <a:avLst>
@@ -3489,12 +3489,12 @@
         <a:fontRef idx="minor"/>
       </dsp:style>
       <dsp:txBody>
-        <a:bodyPr spcFirstLastPara="0" vert="horz" wrap="square" lIns="125730" tIns="125730" rIns="125730" bIns="125730" numCol="1" spcCol="1270" anchor="ctr" anchorCtr="0">
+        <a:bodyPr spcFirstLastPara="0" vert="horz" wrap="square" lIns="140970" tIns="140970" rIns="140970" bIns="140970" numCol="1" spcCol="1270" anchor="ctr" anchorCtr="0">
           <a:noAutofit/>
         </a:bodyPr>
         <a:lstStyle/>
         <a:p>
-          <a:pPr marL="0" lvl="0" indent="0" algn="ctr" defTabSz="1466850">
+          <a:pPr marL="0" lvl="0" indent="0" algn="ctr" defTabSz="1644650">
             <a:lnSpc>
               <a:spcPct val="90000"/>
             </a:lnSpc>
@@ -3507,14 +3507,14 @@
             <a:buNone/>
           </a:pPr>
           <a:r>
-            <a:rPr lang="en-US" sz="3300" kern="1200"/>
+            <a:rPr lang="en-US" sz="3700" kern="1200"/>
             <a:t>Method</a:t>
           </a:r>
         </a:p>
       </dsp:txBody>
       <dsp:txXfrm>
-        <a:off x="2003" y="0"/>
-        <a:ext cx="1927364" cy="1619156"/>
+        <a:off x="2202" y="0"/>
+        <a:ext cx="2119163" cy="1764254"/>
       </dsp:txXfrm>
     </dsp:sp>
     <dsp:sp modelId="{8D2B974D-F0AB-BD46-9235-DB303A42984E}">
@@ -3524,8 +3524,8 @@
       </dsp:nvSpPr>
       <dsp:spPr>
         <a:xfrm>
-          <a:off x="194740" y="1621038"/>
-          <a:ext cx="1541891" cy="950701"/>
+          <a:off x="214119" y="1766304"/>
+          <a:ext cx="1695331" cy="1035896"/>
         </a:xfrm>
         <a:prstGeom prst="roundRect">
           <a:avLst>
@@ -3593,8 +3593,8 @@
         </a:p>
       </dsp:txBody>
       <dsp:txXfrm>
-        <a:off x="222585" y="1648883"/>
-        <a:ext cx="1486201" cy="895011"/>
+        <a:off x="244459" y="1796644"/>
+        <a:ext cx="1634651" cy="975216"/>
       </dsp:txXfrm>
     </dsp:sp>
     <dsp:sp modelId="{B6125E10-F270-094E-99AA-D1929497D4AB}">
@@ -3604,8 +3604,8 @@
       </dsp:nvSpPr>
       <dsp:spPr>
         <a:xfrm>
-          <a:off x="128392" y="2718001"/>
-          <a:ext cx="1674586" cy="1310484"/>
+          <a:off x="141169" y="2961568"/>
+          <a:ext cx="1841231" cy="1427920"/>
         </a:xfrm>
         <a:prstGeom prst="roundRect">
           <a:avLst>
@@ -3673,8 +3673,8 @@
         </a:p>
       </dsp:txBody>
       <dsp:txXfrm>
-        <a:off x="166775" y="2756384"/>
-        <a:ext cx="1597820" cy="1233718"/>
+        <a:off x="182991" y="3003390"/>
+        <a:ext cx="1757587" cy="1344276"/>
       </dsp:txXfrm>
     </dsp:sp>
     <dsp:sp modelId="{BABF18C0-2DCC-184A-A291-1104F683E516}">
@@ -3684,8 +3684,8 @@
       </dsp:nvSpPr>
       <dsp:spPr>
         <a:xfrm>
-          <a:off x="194740" y="4174747"/>
-          <a:ext cx="1541891" cy="950701"/>
+          <a:off x="214119" y="4548858"/>
+          <a:ext cx="1695331" cy="1035896"/>
         </a:xfrm>
         <a:prstGeom prst="roundRect">
           <a:avLst>
@@ -3753,8 +3753,8 @@
         </a:p>
       </dsp:txBody>
       <dsp:txXfrm>
-        <a:off x="222585" y="4202592"/>
-        <a:ext cx="1486201" cy="895011"/>
+        <a:off x="244459" y="4579198"/>
+        <a:ext cx="1634651" cy="975216"/>
       </dsp:txXfrm>
     </dsp:sp>
     <dsp:sp modelId="{04A5935B-226C-8E40-B288-469F3B2AC988}">
@@ -3764,8 +3764,8 @@
       </dsp:nvSpPr>
       <dsp:spPr>
         <a:xfrm>
-          <a:off x="2073920" y="0"/>
-          <a:ext cx="1927364" cy="5397190"/>
+          <a:off x="2280304" y="0"/>
+          <a:ext cx="2119163" cy="5880847"/>
         </a:xfrm>
         <a:prstGeom prst="roundRect">
           <a:avLst>
@@ -3799,12 +3799,12 @@
         <a:fontRef idx="minor"/>
       </dsp:style>
       <dsp:txBody>
-        <a:bodyPr spcFirstLastPara="0" vert="horz" wrap="square" lIns="125730" tIns="125730" rIns="125730" bIns="125730" numCol="1" spcCol="1270" anchor="ctr" anchorCtr="0">
+        <a:bodyPr spcFirstLastPara="0" vert="horz" wrap="square" lIns="140970" tIns="140970" rIns="140970" bIns="140970" numCol="1" spcCol="1270" anchor="ctr" anchorCtr="0">
           <a:noAutofit/>
         </a:bodyPr>
         <a:lstStyle/>
         <a:p>
-          <a:pPr marL="0" lvl="0" indent="0" algn="ctr" defTabSz="1466850">
+          <a:pPr marL="0" lvl="0" indent="0" algn="ctr" defTabSz="1644650">
             <a:lnSpc>
               <a:spcPct val="90000"/>
             </a:lnSpc>
@@ -3817,14 +3817,14 @@
             <a:buNone/>
           </a:pPr>
           <a:r>
-            <a:rPr lang="en-US" sz="3300" kern="1200"/>
+            <a:rPr lang="en-US" sz="3700" kern="1200"/>
             <a:t>Statistical Analogy</a:t>
           </a:r>
         </a:p>
       </dsp:txBody>
       <dsp:txXfrm>
-        <a:off x="2073920" y="0"/>
-        <a:ext cx="1927364" cy="1619156"/>
+        <a:off x="2280304" y="0"/>
+        <a:ext cx="2119163" cy="1764254"/>
       </dsp:txXfrm>
     </dsp:sp>
     <dsp:sp modelId="{A5B51FA6-4A77-C740-9C93-83A43624539D}">
@@ -3834,8 +3834,8 @@
       </dsp:nvSpPr>
       <dsp:spPr>
         <a:xfrm>
-          <a:off x="2266656" y="1619618"/>
-          <a:ext cx="1541891" cy="1060331"/>
+          <a:off x="2492220" y="1764756"/>
+          <a:ext cx="1695331" cy="1155350"/>
         </a:xfrm>
         <a:prstGeom prst="roundRect">
           <a:avLst>
@@ -3903,8 +3903,8 @@
         </a:p>
       </dsp:txBody>
       <dsp:txXfrm>
-        <a:off x="2297712" y="1650674"/>
-        <a:ext cx="1479779" cy="998219"/>
+        <a:off x="2526059" y="1798595"/>
+        <a:ext cx="1627653" cy="1087672"/>
       </dsp:txXfrm>
     </dsp:sp>
     <dsp:sp modelId="{73293711-63FD-A54A-A73A-4F47D25ECA40}">
@@ -3914,8 +3914,8 @@
       </dsp:nvSpPr>
       <dsp:spPr>
         <a:xfrm>
-          <a:off x="2266656" y="2843077"/>
-          <a:ext cx="1541891" cy="1060331"/>
+          <a:off x="2492220" y="3097853"/>
+          <a:ext cx="1695331" cy="1155350"/>
         </a:xfrm>
         <a:prstGeom prst="roundRect">
           <a:avLst>
@@ -3983,8 +3983,8 @@
         </a:p>
       </dsp:txBody>
       <dsp:txXfrm>
-        <a:off x="2297712" y="2874133"/>
-        <a:ext cx="1479779" cy="998219"/>
+        <a:off x="2526059" y="3131692"/>
+        <a:ext cx="1627653" cy="1087672"/>
       </dsp:txXfrm>
     </dsp:sp>
     <dsp:sp modelId="{EEB83407-CF7A-2C45-8B22-6C3B4780B902}">
@@ -3994,8 +3994,8 @@
       </dsp:nvSpPr>
       <dsp:spPr>
         <a:xfrm>
-          <a:off x="2266656" y="4066537"/>
-          <a:ext cx="1541891" cy="1060331"/>
+          <a:off x="2492220" y="4430951"/>
+          <a:ext cx="1695331" cy="1155350"/>
         </a:xfrm>
         <a:prstGeom prst="roundRect">
           <a:avLst>
@@ -4063,8 +4063,8 @@
         </a:p>
       </dsp:txBody>
       <dsp:txXfrm>
-        <a:off x="2297712" y="4097593"/>
-        <a:ext cx="1479779" cy="998219"/>
+        <a:off x="2526059" y="4464790"/>
+        <a:ext cx="1627653" cy="1087672"/>
       </dsp:txXfrm>
     </dsp:sp>
   </dsp:spTree>

</xml_diff>